<commit_message>
fixed problem with database
</commit_message>
<xml_diff>
--- a/project_documentation/documentation_project_mnist.docx
+++ b/project_documentation/documentation_project_mnist.docx
@@ -6527,11 +6527,9 @@
         <w:rPr>
           <w:i/>
           <w:iCs/>
-          <w:sz w:val="16"/>
-          <w:szCs w:val="16"/>
-          <w:lang w:val="de-DE"/>
-        </w:rPr>
-        <w:instrText xml:space="preserve"> REF _Ref213835074 \h  \* MERGEFORMAT </w:instrText>
+          <w:lang w:val="de-DE"/>
+        </w:rPr>
+        <w:instrText xml:space="preserve"> REF _Ref213932748 \h </w:instrText>
       </w:r>
       <w:r>
         <w:rPr>
@@ -6550,78 +6548,7 @@
           <w:szCs w:val="16"/>
           <w:lang w:val="de-DE"/>
         </w:rPr>
-        <w:fldChar w:fldCharType="separate"/>
-      </w:r>
-      <w:r>
-        <w:rPr>
-          <w:i/>
-          <w:iCs/>
-          <w:color w:val="6F2D47"/>
-          <w:sz w:val="16"/>
-          <w:szCs w:val="16"/>
-          <w:lang w:val="de-DE"/>
-        </w:rPr>
-        <w:t>A.5</w:t>
-      </w:r>
-      <w:r>
-        <w:rPr>
-          <w:i/>
-          <w:iCs/>
-          <w:color w:val="6F2D47"/>
-          <w:sz w:val="16"/>
-          <w:szCs w:val="16"/>
-          <w:lang w:val="de-DE"/>
-        </w:rPr>
-        <w:tab/>
-        <w:t>Funktion „</w:t>
-      </w:r>
-      <w:proofErr w:type="spellStart"/>
-      <w:r>
-        <w:rPr>
-          <w:i/>
-          <w:iCs/>
-          <w:color w:val="6F2D47"/>
-          <w:sz w:val="16"/>
-          <w:szCs w:val="16"/>
-          <w:lang w:val="de-DE"/>
-        </w:rPr>
-        <w:t>def</w:t>
-      </w:r>
-      <w:proofErr w:type="spellEnd"/>
-      <w:r>
-        <w:rPr>
-          <w:i/>
-          <w:iCs/>
-          <w:color w:val="6F2D47"/>
-          <w:sz w:val="16"/>
-          <w:szCs w:val="16"/>
-          <w:lang w:val="de-DE"/>
-        </w:rPr>
-        <w:t xml:space="preserve"> </w:t>
-      </w:r>
-      <w:proofErr w:type="spellStart"/>
-      <w:r>
-        <w:rPr>
-          <w:i/>
-          <w:iCs/>
-          <w:color w:val="6F2D47"/>
-          <w:sz w:val="16"/>
-          <w:szCs w:val="16"/>
-          <w:lang w:val="de-DE"/>
-        </w:rPr>
-        <w:t>history</w:t>
-      </w:r>
-      <w:proofErr w:type="spellEnd"/>
-      <w:r>
-        <w:rPr>
-          <w:i/>
-          <w:iCs/>
-          <w:color w:val="6F2D47"/>
-          <w:sz w:val="16"/>
-          <w:szCs w:val="16"/>
-          <w:lang w:val="de-DE"/>
-        </w:rPr>
-        <w:t>()“</w:t>
+        <w:instrText xml:space="preserve"> \* MERGEFORMAT </w:instrText>
       </w:r>
       <w:r>
         <w:rPr>
@@ -6631,212 +6558,45 @@
           <w:szCs w:val="16"/>
           <w:lang w:val="de-DE"/>
         </w:rPr>
-        <w:fldChar w:fldCharType="end"/>
-      </w:r>
-      <w:r>
-        <w:rPr>
-          <w:szCs w:val="20"/>
-          <w:lang w:val="de-DE"/>
-        </w:rPr>
-        <w:t>)</w:t>
-      </w:r>
-    </w:p>
-    <w:p>
-      <w:pPr>
-        <w:spacing w:after="209"/>
-        <w:ind w:left="0" w:right="394"/>
-        <w:rPr>
-          <w:lang w:val="de-DE"/>
-        </w:rPr>
-      </w:pPr>
-      <w:r>
-        <w:rPr>
-          <w:lang w:val="de-DE"/>
-        </w:rPr>
-        <w:t>Es wird über jeden Eintrag</w:t>
-      </w:r>
-      <w:r>
-        <w:rPr>
-          <w:lang w:val="de-DE"/>
-        </w:rPr>
-        <w:t xml:space="preserve"> (ein Eintrag entspricht einer Reihe) </w:t>
-      </w:r>
-      <w:r>
-        <w:rPr>
-          <w:lang w:val="de-DE"/>
-        </w:rPr>
-        <w:t xml:space="preserve">der Datenbank iteriert, </w:t>
-      </w:r>
-      <w:r>
-        <w:rPr>
-          <w:lang w:val="de-DE"/>
-        </w:rPr>
-        <w:t xml:space="preserve">die benötigten Werte in einem </w:t>
+        <w:fldChar w:fldCharType="separate"/>
+      </w:r>
+      <w:r>
+        <w:rPr>
+          <w:i/>
+          <w:iCs/>
+        </w:rPr>
+        <w:t xml:space="preserve">Figure </w:t>
+      </w:r>
+      <w:r>
+        <w:rPr>
+          <w:i/>
+          <w:iCs/>
+          <w:noProof/>
+        </w:rPr>
+        <w:t>1</w:t>
+      </w:r>
+      <w:r>
+        <w:rPr>
+          <w:i/>
+          <w:iCs/>
+        </w:rPr>
+        <w:t xml:space="preserve"> </w:t>
       </w:r>
       <w:proofErr w:type="spellStart"/>
       <w:r>
         <w:rPr>
-          <w:lang w:val="de-DE"/>
-        </w:rPr>
-        <w:t>dictionary</w:t>
+          <w:i/>
+          <w:iCs/>
+        </w:rPr>
+        <w:t>Funktion</w:t>
       </w:r>
       <w:proofErr w:type="spellEnd"/>
       <w:r>
         <w:rPr>
-          <w:lang w:val="de-DE"/>
-        </w:rPr>
-        <w:t xml:space="preserve"> gespeichert</w:t>
-      </w:r>
-      <w:r>
-        <w:rPr>
-          <w:lang w:val="de-DE"/>
-        </w:rPr>
-        <w:t xml:space="preserve"> und zum Schluss einer Liste angefügt. Somit befindet sich in dieser Liste, die an das Template übergeben wird, für jeden Eintrag ein </w:t>
-      </w:r>
-      <w:proofErr w:type="spellStart"/>
-      <w:r>
-        <w:rPr>
-          <w:lang w:val="de-DE"/>
-        </w:rPr>
-        <w:t>dictionary</w:t>
-      </w:r>
-      <w:proofErr w:type="spellEnd"/>
-      <w:r>
-        <w:rPr>
-          <w:lang w:val="de-DE"/>
-        </w:rPr>
-        <w:t xml:space="preserve"> mit folgenden </w:t>
-      </w:r>
-      <w:proofErr w:type="spellStart"/>
-      <w:r>
-        <w:rPr>
-          <w:lang w:val="de-DE"/>
-        </w:rPr>
-        <w:t>Werten</w:t>
-      </w:r>
-      <w:proofErr w:type="spellEnd"/>
-      <w:r>
-        <w:rPr>
-          <w:lang w:val="de-DE"/>
-        </w:rPr>
-        <w:t xml:space="preserve">: </w:t>
-      </w:r>
-      <w:proofErr w:type="spellStart"/>
-      <w:r>
-        <w:rPr>
-          <w:lang w:val="de-DE"/>
-        </w:rPr>
-        <w:t>model_name</w:t>
-      </w:r>
-      <w:proofErr w:type="spellEnd"/>
-      <w:r>
-        <w:rPr>
-          <w:lang w:val="de-DE"/>
-        </w:rPr>
-        <w:t xml:space="preserve">, </w:t>
-      </w:r>
-      <w:proofErr w:type="spellStart"/>
-      <w:r>
-        <w:rPr>
-          <w:lang w:val="de-DE"/>
-        </w:rPr>
-        <w:t>predicted</w:t>
-      </w:r>
-      <w:proofErr w:type="spellEnd"/>
-      <w:r>
-        <w:rPr>
-          <w:lang w:val="de-DE"/>
-        </w:rPr>
-        <w:t xml:space="preserve">, </w:t>
-      </w:r>
-      <w:proofErr w:type="spellStart"/>
-      <w:r>
-        <w:rPr>
-          <w:lang w:val="de-DE"/>
-        </w:rPr>
-        <w:t>actual</w:t>
-      </w:r>
-      <w:proofErr w:type="spellEnd"/>
-      <w:r>
-        <w:rPr>
-          <w:lang w:val="de-DE"/>
-        </w:rPr>
-        <w:t xml:space="preserve">, </w:t>
-      </w:r>
-      <w:proofErr w:type="spellStart"/>
-      <w:r>
-        <w:rPr>
-          <w:lang w:val="de-DE"/>
-        </w:rPr>
-        <w:t>correct</w:t>
-      </w:r>
-      <w:proofErr w:type="spellEnd"/>
-      <w:r>
-        <w:rPr>
-          <w:lang w:val="de-DE"/>
-        </w:rPr>
-        <w:t xml:space="preserve">, </w:t>
-      </w:r>
-      <w:proofErr w:type="spellStart"/>
-      <w:r>
-        <w:rPr>
-          <w:lang w:val="de-DE"/>
-        </w:rPr>
-        <w:t>confidence</w:t>
-      </w:r>
-      <w:proofErr w:type="spellEnd"/>
-      <w:r>
-        <w:rPr>
-          <w:lang w:val="de-DE"/>
-        </w:rPr>
-        <w:t xml:space="preserve">. </w:t>
-      </w:r>
-    </w:p>
-    <w:p>
-      <w:pPr>
-        <w:spacing w:after="209"/>
-        <w:ind w:left="0" w:right="394"/>
-        <w:rPr>
-          <w:lang w:val="de-DE"/>
-        </w:rPr>
-      </w:pPr>
-      <w:r>
-        <w:rPr>
-          <w:lang w:val="de-DE"/>
-        </w:rPr>
-        <w:t>Auf der Seite „</w:t>
-      </w:r>
-      <w:proofErr w:type="spellStart"/>
-      <w:r>
-        <w:rPr>
-          <w:lang w:val="de-DE"/>
-        </w:rPr>
-        <w:t>statistics</w:t>
-      </w:r>
-      <w:proofErr w:type="spellEnd"/>
-      <w:r>
-        <w:rPr>
-          <w:lang w:val="de-DE"/>
-        </w:rPr>
-        <w:t>“ sollen einmal Zahlenwerte zu de</w:t>
-      </w:r>
-      <w:r>
-        <w:rPr>
-          <w:lang w:val="de-DE"/>
-        </w:rPr>
-        <w:t>n insgesamten getroffenen Vorhersagen, den richtigen Vorhersagen und der Gesamtgenauigkeit des Modells angegeben werden. Außerdem sollen zwei Balkendiagramme angezeigt werden, eins zu den totalen Vorhersagen pro Zahl und ein weiteres zu der Genauigkeit pro Zahl.</w:t>
-      </w:r>
-      <w:r>
-        <w:rPr>
-          <w:lang w:val="de-DE"/>
-        </w:rPr>
-        <w:t xml:space="preserve"> </w:t>
-      </w:r>
-      <w:r>
-        <w:rPr>
-          <w:lang w:val="de-DE"/>
-        </w:rPr>
-        <w:t>. (</w:t>
+          <w:i/>
+          <w:iCs/>
+        </w:rPr>
+        <w:t xml:space="preserve"> history()</w:t>
       </w:r>
       <w:r>
         <w:rPr>
@@ -6846,7 +6606,206 @@
           <w:szCs w:val="16"/>
           <w:lang w:val="de-DE"/>
         </w:rPr>
-        <w:fldChar w:fldCharType="begin"/>
+        <w:fldChar w:fldCharType="end"/>
+      </w:r>
+      <w:r>
+        <w:rPr>
+          <w:szCs w:val="20"/>
+          <w:lang w:val="de-DE"/>
+        </w:rPr>
+        <w:t>)</w:t>
+      </w:r>
+    </w:p>
+    <w:p>
+      <w:pPr>
+        <w:spacing w:after="209"/>
+        <w:ind w:left="0" w:right="394"/>
+        <w:rPr>
+          <w:lang w:val="de-DE"/>
+        </w:rPr>
+      </w:pPr>
+      <w:r>
+        <w:rPr>
+          <w:lang w:val="de-DE"/>
+        </w:rPr>
+        <w:t>Es wird über jeden Eintrag</w:t>
+      </w:r>
+      <w:r>
+        <w:rPr>
+          <w:lang w:val="de-DE"/>
+        </w:rPr>
+        <w:t xml:space="preserve"> (ein Eintrag entspricht einer Reihe) </w:t>
+      </w:r>
+      <w:r>
+        <w:rPr>
+          <w:lang w:val="de-DE"/>
+        </w:rPr>
+        <w:t xml:space="preserve">der Datenbank iteriert, </w:t>
+      </w:r>
+      <w:r>
+        <w:rPr>
+          <w:lang w:val="de-DE"/>
+        </w:rPr>
+        <w:t xml:space="preserve">die benötigten Werte in einem </w:t>
+      </w:r>
+      <w:proofErr w:type="spellStart"/>
+      <w:r>
+        <w:rPr>
+          <w:lang w:val="de-DE"/>
+        </w:rPr>
+        <w:t>dictionary</w:t>
+      </w:r>
+      <w:proofErr w:type="spellEnd"/>
+      <w:r>
+        <w:rPr>
+          <w:lang w:val="de-DE"/>
+        </w:rPr>
+        <w:t xml:space="preserve"> gespeichert</w:t>
+      </w:r>
+      <w:r>
+        <w:rPr>
+          <w:lang w:val="de-DE"/>
+        </w:rPr>
+        <w:t xml:space="preserve"> und zum Schluss einer Liste angefügt. Somit befindet sich in dieser Liste, die an das Template übergeben wird, für jeden Eintrag ein </w:t>
+      </w:r>
+      <w:proofErr w:type="spellStart"/>
+      <w:r>
+        <w:rPr>
+          <w:lang w:val="de-DE"/>
+        </w:rPr>
+        <w:t>dictionary</w:t>
+      </w:r>
+      <w:proofErr w:type="spellEnd"/>
+      <w:r>
+        <w:rPr>
+          <w:lang w:val="de-DE"/>
+        </w:rPr>
+        <w:t xml:space="preserve"> mit folgenden </w:t>
+      </w:r>
+      <w:proofErr w:type="spellStart"/>
+      <w:r>
+        <w:rPr>
+          <w:lang w:val="de-DE"/>
+        </w:rPr>
+        <w:t>Werten</w:t>
+      </w:r>
+      <w:proofErr w:type="spellEnd"/>
+      <w:r>
+        <w:rPr>
+          <w:lang w:val="de-DE"/>
+        </w:rPr>
+        <w:t xml:space="preserve">: </w:t>
+      </w:r>
+      <w:proofErr w:type="spellStart"/>
+      <w:r>
+        <w:rPr>
+          <w:lang w:val="de-DE"/>
+        </w:rPr>
+        <w:t>model_name</w:t>
+      </w:r>
+      <w:proofErr w:type="spellEnd"/>
+      <w:r>
+        <w:rPr>
+          <w:lang w:val="de-DE"/>
+        </w:rPr>
+        <w:t xml:space="preserve">, </w:t>
+      </w:r>
+      <w:proofErr w:type="spellStart"/>
+      <w:r>
+        <w:rPr>
+          <w:lang w:val="de-DE"/>
+        </w:rPr>
+        <w:t>predicted</w:t>
+      </w:r>
+      <w:proofErr w:type="spellEnd"/>
+      <w:r>
+        <w:rPr>
+          <w:lang w:val="de-DE"/>
+        </w:rPr>
+        <w:t xml:space="preserve">, </w:t>
+      </w:r>
+      <w:proofErr w:type="spellStart"/>
+      <w:r>
+        <w:rPr>
+          <w:lang w:val="de-DE"/>
+        </w:rPr>
+        <w:t>actual</w:t>
+      </w:r>
+      <w:proofErr w:type="spellEnd"/>
+      <w:r>
+        <w:rPr>
+          <w:lang w:val="de-DE"/>
+        </w:rPr>
+        <w:t xml:space="preserve">, </w:t>
+      </w:r>
+      <w:proofErr w:type="spellStart"/>
+      <w:r>
+        <w:rPr>
+          <w:lang w:val="de-DE"/>
+        </w:rPr>
+        <w:t>correct</w:t>
+      </w:r>
+      <w:proofErr w:type="spellEnd"/>
+      <w:r>
+        <w:rPr>
+          <w:lang w:val="de-DE"/>
+        </w:rPr>
+        <w:t xml:space="preserve">, </w:t>
+      </w:r>
+      <w:proofErr w:type="spellStart"/>
+      <w:r>
+        <w:rPr>
+          <w:lang w:val="de-DE"/>
+        </w:rPr>
+        <w:t>confidence</w:t>
+      </w:r>
+      <w:proofErr w:type="spellEnd"/>
+      <w:r>
+        <w:rPr>
+          <w:lang w:val="de-DE"/>
+        </w:rPr>
+        <w:t xml:space="preserve">. </w:t>
+      </w:r>
+    </w:p>
+    <w:p>
+      <w:pPr>
+        <w:spacing w:after="209"/>
+        <w:ind w:left="0" w:right="394"/>
+        <w:rPr>
+          <w:lang w:val="de-DE"/>
+        </w:rPr>
+      </w:pPr>
+      <w:r>
+        <w:rPr>
+          <w:lang w:val="de-DE"/>
+        </w:rPr>
+        <w:t>Auf der Seite „</w:t>
+      </w:r>
+      <w:proofErr w:type="spellStart"/>
+      <w:r>
+        <w:rPr>
+          <w:lang w:val="de-DE"/>
+        </w:rPr>
+        <w:t>statistics</w:t>
+      </w:r>
+      <w:proofErr w:type="spellEnd"/>
+      <w:r>
+        <w:rPr>
+          <w:lang w:val="de-DE"/>
+        </w:rPr>
+        <w:t>“ sollen einmal Zahlenwerte zu de</w:t>
+      </w:r>
+      <w:r>
+        <w:rPr>
+          <w:lang w:val="de-DE"/>
+        </w:rPr>
+        <w:t>n insgesamten getroffenen Vorhersagen, den richtigen Vorhersagen und der Gesamtgenauigkeit des Modells angegeben werden. Außerdem sollen zwei Balkendiagramme angezeigt werden, eins zu den totalen Vorhersagen pro Zahl und ein weiteres zu der Genauigkeit pro Zahl</w:t>
+      </w:r>
+      <w:r>
+        <w:rPr>
+          <w:lang w:val="de-DE"/>
+        </w:rPr>
+        <w:t>. (</w:t>
       </w:r>
       <w:r>
         <w:rPr>
@@ -6856,7 +6815,7 @@
           <w:szCs w:val="16"/>
           <w:lang w:val="de-DE"/>
         </w:rPr>
-        <w:instrText xml:space="preserve"> REF _Ref213764869 \h </w:instrText>
+        <w:fldChar w:fldCharType="begin"/>
       </w:r>
       <w:r>
         <w:rPr>
@@ -6866,6 +6825,7 @@
           <w:szCs w:val="16"/>
           <w:lang w:val="de-DE"/>
         </w:rPr>
+        <w:instrText xml:space="preserve"> REF _Ref213764869 \h </w:instrText>
       </w:r>
       <w:r>
         <w:rPr>
@@ -6875,7 +6835,6 @@
           <w:szCs w:val="16"/>
           <w:lang w:val="de-DE"/>
         </w:rPr>
-        <w:instrText xml:space="preserve"> \* MERGEFORMAT </w:instrText>
       </w:r>
       <w:r>
         <w:rPr>
@@ -6885,53 +6844,7 @@
           <w:szCs w:val="16"/>
           <w:lang w:val="de-DE"/>
         </w:rPr>
-        <w:fldChar w:fldCharType="separate"/>
-      </w:r>
-      <w:r>
-        <w:rPr>
-          <w:i/>
-          <w:iCs/>
-          <w:color w:val="6F2D47"/>
-          <w:sz w:val="16"/>
-          <w:szCs w:val="16"/>
-          <w:lang w:val="de-DE"/>
-        </w:rPr>
-        <w:t>A.2</w:t>
-      </w:r>
-      <w:r>
-        <w:rPr>
-          <w:i/>
-          <w:iCs/>
-          <w:color w:val="6F2D47"/>
-          <w:sz w:val="16"/>
-          <w:szCs w:val="16"/>
-          <w:lang w:val="de-DE"/>
-        </w:rPr>
-        <w:tab/>
-      </w:r>
-      <w:proofErr w:type="spellStart"/>
-      <w:r>
-        <w:rPr>
-          <w:i/>
-          <w:iCs/>
-          <w:color w:val="6F2D47"/>
-          <w:sz w:val="16"/>
-          <w:szCs w:val="16"/>
-          <w:lang w:val="de-DE"/>
-        </w:rPr>
-        <w:t>Statistics</w:t>
-      </w:r>
-      <w:proofErr w:type="spellEnd"/>
-      <w:r>
-        <w:rPr>
-          <w:i/>
-          <w:iCs/>
-          <w:color w:val="6F2D47"/>
-          <w:sz w:val="16"/>
-          <w:szCs w:val="16"/>
-          <w:lang w:val="de-DE"/>
-        </w:rPr>
-        <w:t>-Seite</w:t>
+        <w:instrText xml:space="preserve"> \* MERGEFORMAT </w:instrText>
       </w:r>
       <w:r>
         <w:rPr>
@@ -6941,51 +6854,53 @@
           <w:szCs w:val="16"/>
           <w:lang w:val="de-DE"/>
         </w:rPr>
-        <w:fldChar w:fldCharType="end"/>
-      </w:r>
-      <w:r>
-        <w:rPr>
-          <w:szCs w:val="20"/>
-          <w:lang w:val="de-DE"/>
-        </w:rPr>
-        <w:t>)</w:t>
-      </w:r>
-    </w:p>
-    <w:p>
-      <w:pPr>
-        <w:spacing w:after="209"/>
-        <w:ind w:left="0" w:right="394"/>
-        <w:rPr>
-          <w:lang w:val="de-DE"/>
-        </w:rPr>
-      </w:pPr>
-      <w:r>
-        <w:rPr>
-          <w:lang w:val="de-DE"/>
-        </w:rPr>
-        <w:t>Da es mehrere verschiedene Modelle gibt, kann der User hier zwischen mehreren auswählen oder sich die Daten für alle zusammen anzeigen lassen. Diese Wahl wird in der Funktion zuerst angefragt, falls nichts ausgewählt wurde, wird die Berechnung mit allen durchgeführt.</w:t>
-      </w:r>
-    </w:p>
-    <w:p>
-      <w:pPr>
-        <w:spacing w:after="209"/>
-        <w:ind w:left="0" w:right="394"/>
-        <w:rPr>
-          <w:lang w:val="de-DE"/>
-        </w:rPr>
-      </w:pPr>
-      <w:r>
-        <w:rPr>
-          <w:lang w:val="de-DE"/>
-        </w:rPr>
-        <w:lastRenderedPageBreak/>
-        <w:t>Als nächstes werden alle Daten aus der Datenbank geholt und eine Liste aller Modelle erstellt, die für das Auswahlmenü auf der Seite benötigt wird. Die folgenden Schritte sind aufgeteilt und werden entweder für alle Modelle oder nur für eins ausgeführt.</w:t>
-      </w:r>
-      <w:r>
-        <w:rPr>
-          <w:lang w:val="de-DE"/>
-        </w:rPr>
-        <w:t xml:space="preserve"> (</w:t>
+        <w:fldChar w:fldCharType="separate"/>
+      </w:r>
+      <w:r>
+        <w:rPr>
+          <w:i/>
+          <w:iCs/>
+          <w:color w:val="6F2D47"/>
+          <w:sz w:val="16"/>
+          <w:szCs w:val="16"/>
+          <w:lang w:val="de-DE"/>
+        </w:rPr>
+        <w:t>A.2</w:t>
+      </w:r>
+      <w:r>
+        <w:rPr>
+          <w:i/>
+          <w:iCs/>
+          <w:color w:val="6F2D47"/>
+          <w:sz w:val="16"/>
+          <w:szCs w:val="16"/>
+          <w:lang w:val="de-DE"/>
+        </w:rPr>
+        <w:tab/>
+      </w:r>
+      <w:proofErr w:type="spellStart"/>
+      <w:r>
+        <w:rPr>
+          <w:i/>
+          <w:iCs/>
+          <w:color w:val="6F2D47"/>
+          <w:sz w:val="16"/>
+          <w:szCs w:val="16"/>
+          <w:lang w:val="de-DE"/>
+        </w:rPr>
+        <w:t>Statistics</w:t>
+      </w:r>
+      <w:proofErr w:type="spellEnd"/>
+      <w:r>
+        <w:rPr>
+          <w:i/>
+          <w:iCs/>
+          <w:color w:val="6F2D47"/>
+          <w:sz w:val="16"/>
+          <w:szCs w:val="16"/>
+          <w:lang w:val="de-DE"/>
+        </w:rPr>
+        <w:t>-Seite</w:t>
       </w:r>
       <w:r>
         <w:rPr>
@@ -6995,7 +6910,51 @@
           <w:szCs w:val="16"/>
           <w:lang w:val="de-DE"/>
         </w:rPr>
-        <w:fldChar w:fldCharType="begin"/>
+        <w:fldChar w:fldCharType="end"/>
+      </w:r>
+      <w:r>
+        <w:rPr>
+          <w:szCs w:val="20"/>
+          <w:lang w:val="de-DE"/>
+        </w:rPr>
+        <w:t>)</w:t>
+      </w:r>
+    </w:p>
+    <w:p>
+      <w:pPr>
+        <w:spacing w:after="209"/>
+        <w:ind w:left="0" w:right="394"/>
+        <w:rPr>
+          <w:lang w:val="de-DE"/>
+        </w:rPr>
+      </w:pPr>
+      <w:r>
+        <w:rPr>
+          <w:lang w:val="de-DE"/>
+        </w:rPr>
+        <w:t>Da es mehrere verschiedene Modelle gibt, kann der User hier zwischen mehreren auswählen oder sich die Daten für alle zusammen anzeigen lassen. Diese Wahl wird in der Funktion zuerst angefragt, falls nichts ausgewählt wurde, wird die Berechnung mit allen durchgeführt.</w:t>
+      </w:r>
+    </w:p>
+    <w:p>
+      <w:pPr>
+        <w:spacing w:after="209"/>
+        <w:ind w:left="0" w:right="394"/>
+        <w:rPr>
+          <w:lang w:val="de-DE"/>
+        </w:rPr>
+      </w:pPr>
+      <w:r>
+        <w:rPr>
+          <w:lang w:val="de-DE"/>
+        </w:rPr>
+        <w:lastRenderedPageBreak/>
+        <w:t>Als nächstes werden alle Daten aus der Datenbank geholt und eine Liste aller Modelle erstellt, die für das Auswahlmenü auf der Seite benötigt wird. Die folgenden Schritte sind aufgeteilt und werden entweder für alle Modelle oder nur für eins ausgeführt.</w:t>
+      </w:r>
+      <w:r>
+        <w:rPr>
+          <w:lang w:val="de-DE"/>
+        </w:rPr>
+        <w:t xml:space="preserve"> (</w:t>
       </w:r>
       <w:r>
         <w:rPr>
@@ -7005,7 +6964,15 @@
           <w:szCs w:val="16"/>
           <w:lang w:val="de-DE"/>
         </w:rPr>
-        <w:instrText xml:space="preserve"> REF _Ref213871644 \h </w:instrText>
+        <w:fldChar w:fldCharType="begin"/>
+      </w:r>
+      <w:r>
+        <w:rPr>
+          <w:i/>
+          <w:iCs/>
+          <w:lang w:val="de-DE"/>
+        </w:rPr>
+        <w:instrText xml:space="preserve"> REF _Ref213932815 \h </w:instrText>
       </w:r>
       <w:r>
         <w:rPr>
@@ -7040,196 +7007,127 @@
         <w:rPr>
           <w:i/>
           <w:iCs/>
-          <w:color w:val="6F2D47"/>
-          <w:sz w:val="16"/>
-          <w:szCs w:val="16"/>
-          <w:lang w:val="de-DE"/>
-        </w:rPr>
-        <w:t>A.</w:t>
-      </w:r>
-      <w:r>
-        <w:rPr>
-          <w:i/>
-          <w:iCs/>
-          <w:color w:val="6F2D47"/>
-          <w:sz w:val="16"/>
-          <w:szCs w:val="16"/>
-          <w:lang w:val="de-DE"/>
-        </w:rPr>
-        <w:t>6</w:t>
-      </w:r>
-      <w:r>
-        <w:rPr>
-          <w:i/>
-          <w:iCs/>
-          <w:color w:val="6F2D47"/>
-          <w:sz w:val="16"/>
-          <w:szCs w:val="16"/>
-          <w:lang w:val="de-DE"/>
-        </w:rPr>
-        <w:tab/>
-        <w:t>Funktion</w:t>
-      </w:r>
-      <w:r>
-        <w:rPr>
-          <w:i/>
-          <w:iCs/>
-          <w:color w:val="6F2D47"/>
-          <w:sz w:val="16"/>
-          <w:szCs w:val="16"/>
-          <w:lang w:val="de-DE"/>
-        </w:rPr>
-        <w:t xml:space="preserve"> </w:t>
-      </w:r>
-      <w:r>
-        <w:rPr>
-          <w:i/>
-          <w:iCs/>
-          <w:color w:val="6F2D47"/>
-          <w:sz w:val="16"/>
-          <w:szCs w:val="16"/>
-          <w:lang w:val="de-DE"/>
-        </w:rPr>
-        <w:t>„</w:t>
-      </w:r>
-      <w:proofErr w:type="spellStart"/>
-      <w:r>
-        <w:rPr>
-          <w:i/>
-          <w:iCs/>
-          <w:color w:val="6F2D47"/>
-          <w:sz w:val="16"/>
-          <w:szCs w:val="16"/>
-          <w:lang w:val="de-DE"/>
-        </w:rPr>
-        <w:t>def</w:t>
-      </w:r>
-      <w:proofErr w:type="spellEnd"/>
-      <w:r>
-        <w:rPr>
-          <w:i/>
-          <w:iCs/>
-          <w:color w:val="6F2D47"/>
-          <w:sz w:val="16"/>
-          <w:szCs w:val="16"/>
-          <w:lang w:val="de-DE"/>
-        </w:rPr>
-        <w:t xml:space="preserve"> </w:t>
-      </w:r>
-      <w:proofErr w:type="spellStart"/>
-      <w:r>
-        <w:rPr>
-          <w:i/>
-          <w:iCs/>
-          <w:color w:val="6F2D47"/>
-          <w:sz w:val="16"/>
-          <w:szCs w:val="16"/>
-          <w:lang w:val="de-DE"/>
-        </w:rPr>
-        <w:t>statics</w:t>
-      </w:r>
-      <w:proofErr w:type="spellEnd"/>
-      <w:r>
-        <w:rPr>
-          <w:i/>
-          <w:iCs/>
-          <w:color w:val="6F2D47"/>
-          <w:sz w:val="16"/>
-          <w:szCs w:val="16"/>
-          <w:lang w:val="de-DE"/>
-        </w:rPr>
-        <w:t>()“</w:t>
-      </w:r>
-      <w:r>
-        <w:rPr>
-          <w:i/>
-          <w:iCs/>
-          <w:sz w:val="16"/>
-          <w:szCs w:val="16"/>
-          <w:lang w:val="de-DE"/>
-        </w:rPr>
-        <w:fldChar w:fldCharType="end"/>
-      </w:r>
-      <w:r>
-        <w:rPr>
-          <w:i/>
-          <w:iCs/>
-          <w:sz w:val="16"/>
-          <w:szCs w:val="16"/>
-          <w:lang w:val="de-DE"/>
-        </w:rPr>
-        <w:t xml:space="preserve">, </w:t>
-      </w:r>
-      <w:r>
-        <w:rPr>
-          <w:i/>
-          <w:iCs/>
-          <w:sz w:val="16"/>
-          <w:szCs w:val="16"/>
-          <w:lang w:val="de-DE"/>
-        </w:rPr>
-        <w:t>Seite</w:t>
-      </w:r>
-      <w:r>
-        <w:rPr>
-          <w:i/>
-          <w:iCs/>
-          <w:sz w:val="16"/>
-          <w:szCs w:val="16"/>
-          <w:lang w:val="de-DE"/>
-        </w:rPr>
-        <w:t xml:space="preserve"> </w:t>
-      </w:r>
-      <w:r>
-        <w:rPr>
-          <w:i/>
-          <w:iCs/>
-          <w:sz w:val="16"/>
-          <w:szCs w:val="16"/>
-          <w:lang w:val="de-DE"/>
-        </w:rPr>
-        <w:fldChar w:fldCharType="begin"/>
-      </w:r>
-      <w:r>
-        <w:rPr>
-          <w:i/>
-          <w:iCs/>
-          <w:sz w:val="16"/>
-          <w:szCs w:val="16"/>
-          <w:lang w:val="de-DE"/>
-        </w:rPr>
-        <w:instrText xml:space="preserve"> PAGEREF _Ref213871644 \h </w:instrText>
-      </w:r>
-      <w:r>
-        <w:rPr>
-          <w:i/>
-          <w:iCs/>
-          <w:sz w:val="16"/>
-          <w:szCs w:val="16"/>
-          <w:lang w:val="de-DE"/>
-        </w:rPr>
-      </w:r>
-      <w:r>
-        <w:rPr>
-          <w:i/>
-          <w:iCs/>
-          <w:sz w:val="16"/>
-          <w:szCs w:val="16"/>
-          <w:lang w:val="de-DE"/>
-        </w:rPr>
-        <w:fldChar w:fldCharType="separate"/>
+          <w:lang w:val="de-DE"/>
+        </w:rPr>
+        <w:t xml:space="preserve">Figure </w:t>
       </w:r>
       <w:r>
         <w:rPr>
           <w:i/>
           <w:iCs/>
           <w:noProof/>
-          <w:sz w:val="16"/>
-          <w:szCs w:val="16"/>
-          <w:lang w:val="de-DE"/>
-        </w:rPr>
-        <w:t>IV</w:t>
-      </w:r>
+          <w:lang w:val="de-DE"/>
+        </w:rPr>
+        <w:t>2</w:t>
+      </w:r>
+      <w:r>
+        <w:rPr>
+          <w:i/>
+          <w:iCs/>
+          <w:lang w:val="de-DE"/>
+        </w:rPr>
+        <w:t xml:space="preserve"> Funktion </w:t>
+      </w:r>
+      <w:proofErr w:type="spellStart"/>
+      <w:r>
+        <w:rPr>
+          <w:i/>
+          <w:iCs/>
+          <w:lang w:val="de-DE"/>
+        </w:rPr>
+        <w:t>statistics</w:t>
+      </w:r>
+      <w:proofErr w:type="spellEnd"/>
+      <w:r>
+        <w:rPr>
+          <w:i/>
+          <w:iCs/>
+          <w:lang w:val="de-DE"/>
+        </w:rPr>
+        <w:t xml:space="preserve">(), </w:t>
+      </w:r>
+      <w:proofErr w:type="spellStart"/>
+      <w:r>
+        <w:rPr>
+          <w:i/>
+          <w:iCs/>
+          <w:lang w:val="de-DE"/>
+        </w:rPr>
+        <w:t>get</w:t>
+      </w:r>
+      <w:proofErr w:type="spellEnd"/>
+      <w:r>
+        <w:rPr>
+          <w:i/>
+          <w:iCs/>
+          <w:lang w:val="de-DE"/>
+        </w:rPr>
+        <w:t xml:space="preserve"> </w:t>
+      </w:r>
+      <w:proofErr w:type="spellStart"/>
+      <w:r>
+        <w:rPr>
+          <w:i/>
+          <w:iCs/>
+          <w:lang w:val="de-DE"/>
+        </w:rPr>
+        <w:t>selected</w:t>
+      </w:r>
+      <w:proofErr w:type="spellEnd"/>
+      <w:r>
+        <w:rPr>
+          <w:i/>
+          <w:iCs/>
+          <w:lang w:val="de-DE"/>
+        </w:rPr>
+        <w:t xml:space="preserve"> </w:t>
+      </w:r>
+      <w:proofErr w:type="spellStart"/>
+      <w:r>
+        <w:rPr>
+          <w:i/>
+          <w:iCs/>
+          <w:lang w:val="de-DE"/>
+        </w:rPr>
+        <w:t>model</w:t>
+      </w:r>
+      <w:proofErr w:type="spellEnd"/>
+      <w:r>
+        <w:rPr>
+          <w:i/>
+          <w:iCs/>
+          <w:lang w:val="de-DE"/>
+        </w:rPr>
+        <w:t xml:space="preserve"> and </w:t>
+      </w:r>
+      <w:proofErr w:type="spellStart"/>
+      <w:r>
+        <w:rPr>
+          <w:i/>
+          <w:iCs/>
+          <w:lang w:val="de-DE"/>
+        </w:rPr>
+        <w:t>database</w:t>
+      </w:r>
+      <w:proofErr w:type="spellEnd"/>
+      <w:r>
+        <w:rPr>
+          <w:i/>
+          <w:iCs/>
+          <w:lang w:val="de-DE"/>
+        </w:rPr>
+        <w:t xml:space="preserve"> </w:t>
+      </w:r>
+      <w:proofErr w:type="spellStart"/>
+      <w:r>
+        <w:rPr>
+          <w:i/>
+          <w:iCs/>
+          <w:lang w:val="de-DE"/>
+        </w:rPr>
+        <w:t>entrys</w:t>
+      </w:r>
+      <w:proofErr w:type="spellEnd"/>
       <w:r>
         <w:rPr>
           <w:i/>
@@ -7607,6 +7505,7 @@
         <w:spacing w:after="209"/>
         <w:ind w:left="0" w:right="394"/>
         <w:rPr>
+          <w:szCs w:val="20"/>
           <w:lang w:val="de-DE"/>
         </w:rPr>
       </w:pPr>
@@ -7620,7 +7519,19 @@
         <w:rPr>
           <w:lang w:val="de-DE"/>
         </w:rPr>
-        <w:t xml:space="preserve"> von der Sete erfragt</w:t>
+        <w:t xml:space="preserve"> von der Se</w:t>
+      </w:r>
+      <w:r>
+        <w:rPr>
+          <w:lang w:val="de-DE"/>
+        </w:rPr>
+        <w:t>i</w:t>
+      </w:r>
+      <w:r>
+        <w:rPr>
+          <w:lang w:val="de-DE"/>
+        </w:rPr>
+        <w:t>te erfragt</w:t>
       </w:r>
       <w:r>
         <w:rPr>
@@ -7668,7 +7579,953 @@
         <w:rPr>
           <w:lang w:val="de-DE"/>
         </w:rPr>
-        <w:t xml:space="preserve">), </w:t>
+        <w:t>)</w:t>
+      </w:r>
+      <w:r>
+        <w:rPr>
+          <w:lang w:val="de-DE"/>
+        </w:rPr>
+        <w:t xml:space="preserve"> und</w:t>
+      </w:r>
+      <w:r>
+        <w:rPr>
+          <w:lang w:val="de-DE"/>
+        </w:rPr>
+        <w:t xml:space="preserve"> </w:t>
+      </w:r>
+      <w:r>
+        <w:rPr>
+          <w:lang w:val="de-DE"/>
+        </w:rPr>
+        <w:t>Rauschen entfernen</w:t>
+      </w:r>
+      <w:r>
+        <w:rPr>
+          <w:lang w:val="de-DE"/>
+        </w:rPr>
+        <w:t>.</w:t>
+      </w:r>
+      <w:r>
+        <w:rPr>
+          <w:lang w:val="de-DE"/>
+        </w:rPr>
+        <w:t xml:space="preserve"> (</w:t>
+      </w:r>
+      <w:r>
+        <w:rPr>
+          <w:i/>
+          <w:iCs/>
+          <w:sz w:val="16"/>
+          <w:szCs w:val="16"/>
+          <w:lang w:val="de-DE"/>
+        </w:rPr>
+        <w:fldChar w:fldCharType="begin"/>
+      </w:r>
+      <w:r>
+        <w:rPr>
+          <w:i/>
+          <w:iCs/>
+          <w:lang w:val="de-DE"/>
+        </w:rPr>
+        <w:instrText xml:space="preserve"> REF _Ref213932870 \h </w:instrText>
+      </w:r>
+      <w:r>
+        <w:rPr>
+          <w:i/>
+          <w:iCs/>
+          <w:sz w:val="16"/>
+          <w:szCs w:val="16"/>
+          <w:lang w:val="de-DE"/>
+        </w:rPr>
+      </w:r>
+      <w:r>
+        <w:rPr>
+          <w:i/>
+          <w:iCs/>
+          <w:sz w:val="16"/>
+          <w:szCs w:val="16"/>
+          <w:lang w:val="de-DE"/>
+        </w:rPr>
+        <w:instrText xml:space="preserve"> \* MERGEFORMAT </w:instrText>
+      </w:r>
+      <w:r>
+        <w:rPr>
+          <w:i/>
+          <w:iCs/>
+          <w:sz w:val="16"/>
+          <w:szCs w:val="16"/>
+          <w:lang w:val="de-DE"/>
+        </w:rPr>
+        <w:fldChar w:fldCharType="separate"/>
+      </w:r>
+      <w:r>
+        <w:rPr>
+          <w:i/>
+          <w:iCs/>
+          <w:lang w:val="de-DE"/>
+        </w:rPr>
+        <w:t xml:space="preserve">Figure </w:t>
+      </w:r>
+      <w:r>
+        <w:rPr>
+          <w:i/>
+          <w:iCs/>
+          <w:noProof/>
+          <w:lang w:val="de-DE"/>
+        </w:rPr>
+        <w:t>6</w:t>
+      </w:r>
+      <w:r>
+        <w:rPr>
+          <w:i/>
+          <w:iCs/>
+          <w:lang w:val="de-DE"/>
+        </w:rPr>
+        <w:t xml:space="preserve"> Funktion </w:t>
+      </w:r>
+      <w:proofErr w:type="spellStart"/>
+      <w:r>
+        <w:rPr>
+          <w:i/>
+          <w:iCs/>
+          <w:lang w:val="de-DE"/>
+        </w:rPr>
+        <w:t>predict</w:t>
+      </w:r>
+      <w:proofErr w:type="spellEnd"/>
+      <w:r>
+        <w:rPr>
+          <w:i/>
+          <w:iCs/>
+          <w:lang w:val="de-DE"/>
+        </w:rPr>
+        <w:t xml:space="preserve">(), </w:t>
+      </w:r>
+      <w:proofErr w:type="spellStart"/>
+      <w:r>
+        <w:rPr>
+          <w:i/>
+          <w:iCs/>
+          <w:lang w:val="de-DE"/>
+        </w:rPr>
+        <w:t>get</w:t>
+      </w:r>
+      <w:proofErr w:type="spellEnd"/>
+      <w:r>
+        <w:rPr>
+          <w:i/>
+          <w:iCs/>
+          <w:lang w:val="de-DE"/>
+        </w:rPr>
+        <w:t xml:space="preserve"> </w:t>
+      </w:r>
+      <w:proofErr w:type="spellStart"/>
+      <w:r>
+        <w:rPr>
+          <w:i/>
+          <w:iCs/>
+          <w:lang w:val="de-DE"/>
+        </w:rPr>
+        <w:t>image</w:t>
+      </w:r>
+      <w:proofErr w:type="spellEnd"/>
+      <w:r>
+        <w:rPr>
+          <w:i/>
+          <w:iCs/>
+          <w:lang w:val="de-DE"/>
+        </w:rPr>
+        <w:t xml:space="preserve"> and </w:t>
+      </w:r>
+      <w:proofErr w:type="spellStart"/>
+      <w:r>
+        <w:rPr>
+          <w:i/>
+          <w:iCs/>
+          <w:lang w:val="de-DE"/>
+        </w:rPr>
+        <w:t>first</w:t>
+      </w:r>
+      <w:proofErr w:type="spellEnd"/>
+      <w:r>
+        <w:rPr>
+          <w:i/>
+          <w:iCs/>
+          <w:lang w:val="de-DE"/>
+        </w:rPr>
+        <w:t xml:space="preserve"> </w:t>
+      </w:r>
+      <w:proofErr w:type="spellStart"/>
+      <w:r>
+        <w:rPr>
+          <w:i/>
+          <w:iCs/>
+          <w:szCs w:val="20"/>
+          <w:lang w:val="de-DE"/>
+        </w:rPr>
+        <w:t>preprocessing</w:t>
+      </w:r>
+      <w:proofErr w:type="spellEnd"/>
+      <w:r>
+        <w:rPr>
+          <w:i/>
+          <w:iCs/>
+          <w:szCs w:val="20"/>
+          <w:lang w:val="de-DE"/>
+        </w:rPr>
+        <w:fldChar w:fldCharType="end"/>
+      </w:r>
+      <w:r>
+        <w:rPr>
+          <w:szCs w:val="20"/>
+          <w:lang w:val="de-DE"/>
+        </w:rPr>
+        <w:t xml:space="preserve">) </w:t>
+      </w:r>
+    </w:p>
+    <w:p>
+      <w:pPr>
+        <w:spacing w:after="209"/>
+        <w:ind w:left="0" w:right="394"/>
+        <w:rPr>
+          <w:lang w:val="de-DE"/>
+        </w:rPr>
+      </w:pPr>
+      <w:r>
+        <w:rPr>
+          <w:szCs w:val="20"/>
+          <w:lang w:val="de-DE"/>
+        </w:rPr>
+        <w:t>Außerdem</w:t>
+      </w:r>
+      <w:r>
+        <w:rPr>
+          <w:lang w:val="de-DE"/>
+        </w:rPr>
+        <w:t xml:space="preserve"> </w:t>
+      </w:r>
+      <w:r>
+        <w:rPr>
+          <w:lang w:val="de-DE"/>
+        </w:rPr>
+        <w:t xml:space="preserve">wird das Bild zugeschnitten und zentriert, indem </w:t>
+      </w:r>
+      <w:r>
+        <w:rPr>
+          <w:lang w:val="de-DE"/>
+        </w:rPr>
+        <w:t>zuerst alle nicht leeren Pixel gesammelt</w:t>
+      </w:r>
+      <w:r>
+        <w:rPr>
+          <w:lang w:val="de-DE"/>
+        </w:rPr>
+        <w:t xml:space="preserve"> werden</w:t>
+      </w:r>
+      <w:r>
+        <w:rPr>
+          <w:lang w:val="de-DE"/>
+        </w:rPr>
+        <w:t xml:space="preserve">, </w:t>
+      </w:r>
+      <w:r>
+        <w:rPr>
+          <w:lang w:val="de-DE"/>
+        </w:rPr>
+        <w:t xml:space="preserve">das Minimum und Maximum auf beiden Achsen bestimmt und </w:t>
+      </w:r>
+      <w:r>
+        <w:rPr>
+          <w:lang w:val="de-DE"/>
+        </w:rPr>
+        <w:t xml:space="preserve">anhand dieser entstehenden </w:t>
+      </w:r>
+      <w:proofErr w:type="spellStart"/>
+      <w:r>
+        <w:rPr>
+          <w:lang w:val="de-DE"/>
+        </w:rPr>
+        <w:t>Bounding</w:t>
+      </w:r>
+      <w:proofErr w:type="spellEnd"/>
+      <w:r>
+        <w:rPr>
+          <w:lang w:val="de-DE"/>
+        </w:rPr>
+        <w:t xml:space="preserve">-Box das Bild </w:t>
+      </w:r>
+      <w:r>
+        <w:rPr>
+          <w:lang w:val="de-DE"/>
+        </w:rPr>
+        <w:t>geschnitten wird</w:t>
+      </w:r>
+      <w:r>
+        <w:rPr>
+          <w:lang w:val="de-DE"/>
+        </w:rPr>
+        <w:t>.</w:t>
+      </w:r>
+      <w:r>
+        <w:rPr>
+          <w:lang w:val="de-DE"/>
+        </w:rPr>
+        <w:t xml:space="preserve"> (</w:t>
+      </w:r>
+      <w:r>
+        <w:rPr>
+          <w:i/>
+          <w:iCs/>
+          <w:lang w:val="de-DE"/>
+        </w:rPr>
+        <w:fldChar w:fldCharType="begin"/>
+      </w:r>
+      <w:r>
+        <w:rPr>
+          <w:i/>
+          <w:iCs/>
+          <w:lang w:val="de-DE"/>
+        </w:rPr>
+        <w:instrText xml:space="preserve"> REF _Ref213932959 \h </w:instrText>
+      </w:r>
+      <w:r>
+        <w:rPr>
+          <w:i/>
+          <w:iCs/>
+          <w:lang w:val="de-DE"/>
+        </w:rPr>
+      </w:r>
+      <w:r>
+        <w:rPr>
+          <w:i/>
+          <w:iCs/>
+          <w:lang w:val="de-DE"/>
+        </w:rPr>
+        <w:instrText xml:space="preserve"> \* MERGEFORMAT </w:instrText>
+      </w:r>
+      <w:r>
+        <w:rPr>
+          <w:i/>
+          <w:iCs/>
+          <w:lang w:val="de-DE"/>
+        </w:rPr>
+        <w:fldChar w:fldCharType="separate"/>
+      </w:r>
+      <w:r>
+        <w:rPr>
+          <w:i/>
+          <w:iCs/>
+          <w:lang w:val="de-DE"/>
+        </w:rPr>
+        <w:t xml:space="preserve">Figure </w:t>
+      </w:r>
+      <w:r>
+        <w:rPr>
+          <w:i/>
+          <w:iCs/>
+          <w:noProof/>
+          <w:lang w:val="de-DE"/>
+        </w:rPr>
+        <w:t>7</w:t>
+      </w:r>
+      <w:r>
+        <w:rPr>
+          <w:i/>
+          <w:iCs/>
+          <w:lang w:val="de-DE"/>
+        </w:rPr>
+        <w:t xml:space="preserve"> Funktion </w:t>
+      </w:r>
+      <w:proofErr w:type="spellStart"/>
+      <w:r>
+        <w:rPr>
+          <w:i/>
+          <w:iCs/>
+          <w:lang w:val="de-DE"/>
+        </w:rPr>
+        <w:t>predict</w:t>
+      </w:r>
+      <w:proofErr w:type="spellEnd"/>
+      <w:r>
+        <w:rPr>
+          <w:i/>
+          <w:iCs/>
+          <w:lang w:val="de-DE"/>
+        </w:rPr>
+        <w:t xml:space="preserve">(), </w:t>
+      </w:r>
+      <w:proofErr w:type="spellStart"/>
+      <w:r>
+        <w:rPr>
+          <w:i/>
+          <w:iCs/>
+          <w:lang w:val="de-DE"/>
+        </w:rPr>
+        <w:t>cut</w:t>
+      </w:r>
+      <w:proofErr w:type="spellEnd"/>
+      <w:r>
+        <w:rPr>
+          <w:i/>
+          <w:iCs/>
+          <w:lang w:val="de-DE"/>
+        </w:rPr>
+        <w:t xml:space="preserve"> </w:t>
+      </w:r>
+      <w:proofErr w:type="spellStart"/>
+      <w:r>
+        <w:rPr>
+          <w:i/>
+          <w:iCs/>
+          <w:lang w:val="de-DE"/>
+        </w:rPr>
+        <w:t>picture</w:t>
+      </w:r>
+      <w:proofErr w:type="spellEnd"/>
+      <w:r>
+        <w:rPr>
+          <w:i/>
+          <w:iCs/>
+          <w:lang w:val="de-DE"/>
+        </w:rPr>
+        <w:t xml:space="preserve"> </w:t>
+      </w:r>
+      <w:proofErr w:type="spellStart"/>
+      <w:r>
+        <w:rPr>
+          <w:i/>
+          <w:iCs/>
+          <w:lang w:val="de-DE"/>
+        </w:rPr>
+        <w:t>to</w:t>
+      </w:r>
+      <w:proofErr w:type="spellEnd"/>
+      <w:r>
+        <w:rPr>
+          <w:i/>
+          <w:iCs/>
+          <w:lang w:val="de-DE"/>
+        </w:rPr>
+        <w:t xml:space="preserve"> </w:t>
+      </w:r>
+      <w:proofErr w:type="spellStart"/>
+      <w:r>
+        <w:rPr>
+          <w:i/>
+          <w:iCs/>
+          <w:lang w:val="de-DE"/>
+        </w:rPr>
+        <w:t>bounding</w:t>
+      </w:r>
+      <w:proofErr w:type="spellEnd"/>
+      <w:r>
+        <w:rPr>
+          <w:i/>
+          <w:iCs/>
+          <w:lang w:val="de-DE"/>
+        </w:rPr>
+        <w:t xml:space="preserve"> box</w:t>
+      </w:r>
+      <w:r>
+        <w:rPr>
+          <w:i/>
+          <w:iCs/>
+          <w:lang w:val="de-DE"/>
+        </w:rPr>
+        <w:fldChar w:fldCharType="end"/>
+      </w:r>
+      <w:r>
+        <w:rPr>
+          <w:lang w:val="de-DE"/>
+        </w:rPr>
+        <w:t>)</w:t>
+      </w:r>
+      <w:r>
+        <w:rPr>
+          <w:lang w:val="de-DE"/>
+        </w:rPr>
+        <w:t xml:space="preserve"> </w:t>
+      </w:r>
+    </w:p>
+    <w:p>
+      <w:pPr>
+        <w:spacing w:after="209"/>
+        <w:ind w:left="0" w:right="394"/>
+        <w:rPr>
+          <w:lang w:val="de-DE"/>
+        </w:rPr>
+      </w:pPr>
+      <w:r>
+        <w:rPr>
+          <w:lang w:val="de-DE"/>
+        </w:rPr>
+        <w:t xml:space="preserve">Zusätzlich </w:t>
+      </w:r>
+      <w:r>
+        <w:rPr>
+          <w:lang w:val="de-DE"/>
+        </w:rPr>
+        <w:t>werden die Seiten</w:t>
+      </w:r>
+      <w:r>
+        <w:rPr>
+          <w:lang w:val="de-DE"/>
+        </w:rPr>
+        <w:t xml:space="preserve"> im Anschluss</w:t>
+      </w:r>
+      <w:r>
+        <w:rPr>
+          <w:lang w:val="de-DE"/>
+        </w:rPr>
+        <w:t xml:space="preserve"> so erweitert, dass das Bild wieder </w:t>
+      </w:r>
+      <w:r>
+        <w:rPr>
+          <w:lang w:val="de-DE"/>
+        </w:rPr>
+        <w:t>quadratisch ist</w:t>
+      </w:r>
+      <w:r>
+        <w:rPr>
+          <w:lang w:val="de-DE"/>
+        </w:rPr>
+        <w:t xml:space="preserve"> und eine Größe von 28x28 hat</w:t>
+      </w:r>
+      <w:r>
+        <w:rPr>
+          <w:lang w:val="de-DE"/>
+        </w:rPr>
+        <w:t xml:space="preserve">, damit </w:t>
+      </w:r>
+      <w:r>
+        <w:rPr>
+          <w:lang w:val="de-DE"/>
+        </w:rPr>
+        <w:t>das Modell es später verarbeiten kann.</w:t>
+      </w:r>
+      <w:r>
+        <w:rPr>
+          <w:lang w:val="de-DE"/>
+        </w:rPr>
+        <w:t xml:space="preserve"> </w:t>
+      </w:r>
+      <w:r>
+        <w:rPr>
+          <w:lang w:val="de-DE"/>
+        </w:rPr>
+        <w:t xml:space="preserve">Zuletzt wird </w:t>
+      </w:r>
+      <w:r>
+        <w:rPr>
+          <w:lang w:val="de-DE"/>
+        </w:rPr>
+        <w:t xml:space="preserve">das Bild in </w:t>
+      </w:r>
+      <w:r>
+        <w:rPr>
+          <w:lang w:val="de-DE"/>
+        </w:rPr>
+        <w:lastRenderedPageBreak/>
+        <w:t xml:space="preserve">ein </w:t>
+      </w:r>
+      <w:proofErr w:type="spellStart"/>
+      <w:r>
+        <w:rPr>
+          <w:lang w:val="de-DE"/>
+        </w:rPr>
+        <w:t>Numpy</w:t>
+      </w:r>
+      <w:proofErr w:type="spellEnd"/>
+      <w:r>
+        <w:rPr>
+          <w:lang w:val="de-DE"/>
+        </w:rPr>
+        <w:t xml:space="preserve">-Array umgewandelt, normalisiert und in die </w:t>
+      </w:r>
+      <w:r>
+        <w:rPr>
+          <w:lang w:val="de-DE"/>
+        </w:rPr>
+        <w:t xml:space="preserve">richtige Form für das gerade ausgewählte </w:t>
+      </w:r>
+      <w:r>
+        <w:rPr>
+          <w:noProof/>
+          <w:lang w:val="de-DE"/>
+        </w:rPr>
+        <w:drawing>
+          <wp:anchor distT="0" distB="0" distL="114300" distR="114300" simplePos="0" relativeHeight="251662336" behindDoc="0" locked="0" layoutInCell="1" allowOverlap="1" wp14:anchorId="3062D97D" wp14:editId="2CC85F1A">
+            <wp:simplePos x="0" y="0"/>
+            <wp:positionH relativeFrom="column">
+              <wp:posOffset>3090545</wp:posOffset>
+            </wp:positionH>
+            <wp:positionV relativeFrom="paragraph">
+              <wp:posOffset>549910</wp:posOffset>
+            </wp:positionV>
+            <wp:extent cx="3153410" cy="1417320"/>
+            <wp:effectExtent l="0" t="0" r="0" b="5080"/>
+            <wp:wrapSquare wrapText="bothSides"/>
+            <wp:docPr id="1454207750" name="Picture 14" descr="A screen shot of a computer code&#10;&#10;AI-generated content may be incorrect."/>
+            <wp:cNvGraphicFramePr>
+              <a:graphicFrameLocks xmlns:a="http://schemas.openxmlformats.org/drawingml/2006/main" noChangeAspect="1"/>
+            </wp:cNvGraphicFramePr>
+            <a:graphic xmlns:a="http://schemas.openxmlformats.org/drawingml/2006/main">
+              <a:graphicData uri="http://schemas.openxmlformats.org/drawingml/2006/picture">
+                <pic:pic xmlns:pic="http://schemas.openxmlformats.org/drawingml/2006/picture">
+                  <pic:nvPicPr>
+                    <pic:cNvPr id="1454207750" name="Picture 14" descr="A screen shot of a computer code&#10;&#10;AI-generated content may be incorrect."/>
+                    <pic:cNvPicPr/>
+                  </pic:nvPicPr>
+                  <pic:blipFill>
+                    <a:blip r:embed="rId25">
+                      <a:extLst>
+                        <a:ext uri="{28A0092B-C50C-407E-A947-70E740481C1C}">
+                          <a14:useLocalDpi xmlns:a14="http://schemas.microsoft.com/office/drawing/2010/main" val="0"/>
+                        </a:ext>
+                      </a:extLst>
+                    </a:blip>
+                    <a:stretch>
+                      <a:fillRect/>
+                    </a:stretch>
+                  </pic:blipFill>
+                  <pic:spPr>
+                    <a:xfrm>
+                      <a:off x="0" y="0"/>
+                      <a:ext cx="3153410" cy="1417320"/>
+                    </a:xfrm>
+                    <a:prstGeom prst="rect">
+                      <a:avLst/>
+                    </a:prstGeom>
+                  </pic:spPr>
+                </pic:pic>
+              </a:graphicData>
+            </a:graphic>
+            <wp14:sizeRelH relativeFrom="page">
+              <wp14:pctWidth>0</wp14:pctWidth>
+            </wp14:sizeRelH>
+            <wp14:sizeRelV relativeFrom="page">
+              <wp14:pctHeight>0</wp14:pctHeight>
+            </wp14:sizeRelV>
+          </wp:anchor>
+        </w:drawing>
+      </w:r>
+      <w:r>
+        <w:rPr>
+          <w:lang w:val="de-DE"/>
+        </w:rPr>
+        <w:t>Modell gebracht.</w:t>
+      </w:r>
+      <w:r>
+        <w:rPr>
+          <w:lang w:val="de-DE"/>
+        </w:rPr>
+        <w:t xml:space="preserve"> (</w:t>
+      </w:r>
+      <w:r>
+        <w:rPr>
+          <w:i/>
+          <w:iCs/>
+          <w:lang w:val="de-DE"/>
+        </w:rPr>
+        <w:fldChar w:fldCharType="begin"/>
+      </w:r>
+      <w:r>
+        <w:rPr>
+          <w:i/>
+          <w:iCs/>
+          <w:lang w:val="de-DE"/>
+        </w:rPr>
+        <w:instrText xml:space="preserve"> REF _Ref213933017 \h </w:instrText>
+      </w:r>
+      <w:r>
+        <w:rPr>
+          <w:i/>
+          <w:iCs/>
+          <w:lang w:val="de-DE"/>
+        </w:rPr>
+      </w:r>
+      <w:r>
+        <w:rPr>
+          <w:i/>
+          <w:iCs/>
+          <w:lang w:val="de-DE"/>
+        </w:rPr>
+        <w:instrText xml:space="preserve"> \* MERGEFORMAT </w:instrText>
+      </w:r>
+      <w:r>
+        <w:rPr>
+          <w:i/>
+          <w:iCs/>
+          <w:lang w:val="de-DE"/>
+        </w:rPr>
+        <w:fldChar w:fldCharType="separate"/>
+      </w:r>
+      <w:r>
+        <w:rPr>
+          <w:i/>
+          <w:iCs/>
+        </w:rPr>
+        <w:t xml:space="preserve">Figure </w:t>
+      </w:r>
+      <w:r>
+        <w:rPr>
+          <w:i/>
+          <w:iCs/>
+          <w:noProof/>
+        </w:rPr>
+        <w:t>8</w:t>
+      </w:r>
+      <w:r>
+        <w:rPr>
+          <w:i/>
+          <w:iCs/>
+        </w:rPr>
+        <w:t xml:space="preserve"> </w:t>
+      </w:r>
+      <w:proofErr w:type="spellStart"/>
+      <w:r>
+        <w:rPr>
+          <w:i/>
+          <w:iCs/>
+        </w:rPr>
+        <w:t>Funktion</w:t>
+      </w:r>
+      <w:proofErr w:type="spellEnd"/>
+      <w:r>
+        <w:rPr>
+          <w:i/>
+          <w:iCs/>
+        </w:rPr>
+        <w:t xml:space="preserve"> predict(), normalize and reshape image()</w:t>
+      </w:r>
+      <w:r>
+        <w:rPr>
+          <w:i/>
+          <w:iCs/>
+          <w:lang w:val="de-DE"/>
+        </w:rPr>
+        <w:fldChar w:fldCharType="end"/>
+      </w:r>
+      <w:r>
+        <w:rPr>
+          <w:lang w:val="de-DE"/>
+        </w:rPr>
+        <w:t>)</w:t>
+      </w:r>
+      <w:r>
+        <w:rPr>
+          <w:lang w:val="de-DE"/>
+        </w:rPr>
+        <w:t xml:space="preserve"> </w:t>
+      </w:r>
+    </w:p>
+    <w:p>
+      <w:pPr>
+        <w:spacing w:after="209"/>
+        <w:ind w:left="0" w:right="394"/>
+        <w:rPr>
+          <w:lang w:val="de-DE"/>
+        </w:rPr>
+      </w:pPr>
+      <w:r>
+        <w:rPr>
+          <w:lang w:val="de-DE"/>
+        </w:rPr>
+        <w:t>Nach der Vorverarbeitung kann nun die gemalte Zahl in das</w:t>
+      </w:r>
+      <w:r>
+        <w:rPr>
+          <w:lang w:val="de-DE"/>
+        </w:rPr>
+        <w:t xml:space="preserve"> Modell gegeben werden, wodurch</w:t>
+      </w:r>
+      <w:r>
+        <w:rPr>
+          <w:lang w:val="de-DE"/>
+        </w:rPr>
+        <w:t xml:space="preserve"> am Ende für jede Ziffer </w:t>
+      </w:r>
+      <w:r>
+        <w:rPr>
+          <w:lang w:val="de-DE"/>
+        </w:rPr>
+        <w:t xml:space="preserve">eine Wahrscheinlichkeit zurückgegebenen wird. Hier wird die Zahl mit der </w:t>
+      </w:r>
+      <w:r>
+        <w:rPr>
+          <w:lang w:val="de-DE"/>
+        </w:rPr>
+        <w:t xml:space="preserve">höchsten Prozentzahl genommen und im </w:t>
+      </w:r>
+      <w:proofErr w:type="spellStart"/>
+      <w:r>
+        <w:rPr>
+          <w:lang w:val="de-DE"/>
+        </w:rPr>
+        <w:t>json</w:t>
+      </w:r>
+      <w:proofErr w:type="spellEnd"/>
+      <w:r>
+        <w:rPr>
+          <w:lang w:val="de-DE"/>
+        </w:rPr>
+        <w:t xml:space="preserve">-Format </w:t>
+      </w:r>
+      <w:r>
+        <w:rPr>
+          <w:lang w:val="de-DE"/>
+        </w:rPr>
+        <w:t xml:space="preserve">als </w:t>
+      </w:r>
+      <w:proofErr w:type="spellStart"/>
+      <w:r>
+        <w:rPr>
+          <w:lang w:val="de-DE"/>
+        </w:rPr>
+        <w:t>Prediction</w:t>
+      </w:r>
+      <w:proofErr w:type="spellEnd"/>
+      <w:r>
+        <w:rPr>
+          <w:lang w:val="de-DE"/>
+        </w:rPr>
+        <w:t xml:space="preserve"> </w:t>
+      </w:r>
+      <w:r>
+        <w:rPr>
+          <w:lang w:val="de-DE"/>
+        </w:rPr>
+        <w:t>zurück an das Frontend gegeben.</w:t>
+      </w:r>
+      <w:r>
+        <w:rPr>
+          <w:lang w:val="de-DE"/>
+        </w:rPr>
+        <w:t xml:space="preserve"> </w:t>
+      </w:r>
+    </w:p>
+    <w:p>
+      <w:pPr>
+        <w:spacing w:after="209"/>
+        <w:ind w:left="0" w:right="394"/>
+        <w:rPr>
+          <w:lang w:val="de-DE"/>
+        </w:rPr>
+      </w:pPr>
+      <w:r>
+        <w:rPr>
+          <w:lang w:val="de-DE"/>
+        </w:rPr>
+        <w:t>Die letzte Funktion</w:t>
+      </w:r>
+      <w:r>
+        <w:rPr>
+          <w:lang w:val="de-DE"/>
+        </w:rPr>
+        <w:t xml:space="preserve"> der</w:t>
+      </w:r>
+      <w:r>
+        <w:rPr>
+          <w:lang w:val="de-DE"/>
+        </w:rPr>
+        <w:t xml:space="preserve"> Seite, ist die des Feedbacks. </w:t>
+      </w:r>
+      <w:r>
+        <w:rPr>
+          <w:lang w:val="de-DE"/>
+        </w:rPr>
+        <w:t>Nachdem der User die Vorhersage seiner gemalten Zahl bekomm</w:t>
+      </w:r>
+      <w:r>
+        <w:rPr>
+          <w:lang w:val="de-DE"/>
+        </w:rPr>
+        <w:t>t</w:t>
+      </w:r>
+      <w:r>
+        <w:rPr>
+          <w:lang w:val="de-DE"/>
+        </w:rPr>
+        <w:t xml:space="preserve">, </w:t>
+      </w:r>
+      <w:r>
+        <w:rPr>
+          <w:lang w:val="de-DE"/>
+        </w:rPr>
+        <w:t>hat er die Möglichkeit ein Feedback abzugeben. Hierfür gibt er an, welche Zahl er in Wirklichkeit gemalt hat und drückt auf den Button „</w:t>
+      </w:r>
+      <w:proofErr w:type="spellStart"/>
+      <w:r>
+        <w:rPr>
+          <w:lang w:val="de-DE"/>
+        </w:rPr>
+        <w:t>Submit</w:t>
+      </w:r>
+      <w:proofErr w:type="spellEnd"/>
+      <w:r>
+        <w:rPr>
+          <w:lang w:val="de-DE"/>
+        </w:rPr>
+        <w:t xml:space="preserve"> Feedback“. Dadurch wird im Backend die Funktion „</w:t>
+      </w:r>
+      <w:proofErr w:type="spellStart"/>
+      <w:r>
+        <w:rPr>
+          <w:lang w:val="de-DE"/>
+        </w:rPr>
+        <w:t>feedback</w:t>
+      </w:r>
+      <w:proofErr w:type="spellEnd"/>
+      <w:r>
+        <w:rPr>
+          <w:lang w:val="de-DE"/>
+        </w:rPr>
+        <w:t xml:space="preserve">()“ aufgerufen. </w:t>
+      </w:r>
+    </w:p>
+    <w:p>
+      <w:pPr>
+        <w:spacing w:after="209"/>
+        <w:ind w:left="0" w:right="394"/>
+        <w:rPr>
+          <w:lang w:val="de-DE"/>
+        </w:rPr>
+      </w:pPr>
+      <w:r>
+        <w:rPr>
+          <w:lang w:val="de-DE"/>
+        </w:rPr>
+        <w:t xml:space="preserve">Diese Funktion </w:t>
+      </w:r>
+      <w:r>
+        <w:rPr>
+          <w:lang w:val="de-DE"/>
+        </w:rPr>
+        <w:t>fragt zuerst alle benötigten Daten</w:t>
+      </w:r>
+      <w:r>
+        <w:rPr>
+          <w:lang w:val="de-DE"/>
+        </w:rPr>
+        <w:t xml:space="preserve"> (das gemalte Bild, das vorhergesagte Lable, das echte Lable, die Confidence) ab</w:t>
+      </w:r>
+      <w:r>
+        <w:rPr>
+          <w:lang w:val="de-DE"/>
+        </w:rPr>
+        <w:t xml:space="preserve"> und vergleicht anschließend, ob die Vorhersage korrekt war. </w:t>
+      </w:r>
+      <w:r>
+        <w:rPr>
+          <w:lang w:val="de-DE"/>
+        </w:rPr>
+        <w:t>Im Anschluss w</w:t>
+      </w:r>
+      <w:r>
+        <w:rPr>
+          <w:lang w:val="de-DE"/>
+        </w:rPr>
+        <w:t xml:space="preserve">erden die Bilddaten </w:t>
       </w:r>
     </w:p>
     <w:p>
@@ -7802,7 +8659,6 @@
         <w:rPr>
           <w:lang w:val="de-DE"/>
         </w:rPr>
-        <w:lastRenderedPageBreak/>
         <w:t xml:space="preserve">Es wurden folgende Entitätstypen herausgearbeitet: Hauptabteilung, Kostenstelle, Projekt und Buchung. </w:t>
       </w:r>
     </w:p>
@@ -7915,6 +8771,7 @@
         <w:rPr>
           <w:lang w:val="de-DE"/>
         </w:rPr>
+        <w:lastRenderedPageBreak/>
         <w:t>In diesem Abschnitt s</w:t>
       </w:r>
       <w:r>
@@ -8032,7 +8889,7 @@
           <w:lang w:val="de-DE"/>
         </w:rPr>
       </w:pPr>
-      <w:hyperlink r:id="rId25" w:history="1">
+      <w:hyperlink r:id="rId26" w:history="1">
         <w:r>
           <w:rPr>
             <w:rStyle w:val="Hyperlink"/>
@@ -8092,7 +8949,7 @@
         </w:rPr>
         <w:t xml:space="preserve">git clone </w:t>
       </w:r>
-      <w:hyperlink r:id="rId26" w:history="1">
+      <w:hyperlink r:id="rId27" w:history="1">
         <w:r>
           <w:rPr>
             <w:rStyle w:val="Hyperlink"/>
@@ -8508,7 +9365,6 @@
         <w:rPr>
           <w:lang w:val="de-DE"/>
         </w:rPr>
-        <w:lastRenderedPageBreak/>
         <w:t>Mit erfolgreicher Installation wurden alle nötigen Vorbereitungen getroffen und die Anwendung kann gestartet werden:</w:t>
       </w:r>
     </w:p>
@@ -8739,6 +9595,7 @@
           <w:color w:val="6F2D47"/>
           <w:lang w:val="de-DE"/>
         </w:rPr>
+        <w:lastRenderedPageBreak/>
         <w:t xml:space="preserve">6 </w:t>
       </w:r>
       <w:r>
@@ -9074,7 +9931,6 @@
         <w:rPr>
           <w:lang w:val="de-DE"/>
         </w:rPr>
-        <w:lastRenderedPageBreak/>
         <w:t>Ein naheliegender nächster Schritt wäre die Erweiterung der Datensammlung um weitere, realistische Nutzereingaben. Dadurch könnte das Modell kontinuierlich nachtrainiert und seine Robustheit gegenüber handgezeichneten Zahlen verbessert werden. Langfristig ließe sich so ein aktives Lernsystem realisieren, das aus neuen Benutzerdaten selbstständig dazulernt.</w:t>
       </w:r>
     </w:p>
@@ -9127,12 +9983,12 @@
           <w:lang w:val="de-DE"/>
         </w:rPr>
         <w:sectPr>
-          <w:headerReference w:type="even" r:id="rId27"/>
-          <w:headerReference w:type="default" r:id="rId28"/>
-          <w:footerReference w:type="even" r:id="rId29"/>
-          <w:footerReference w:type="default" r:id="rId30"/>
-          <w:headerReference w:type="first" r:id="rId31"/>
-          <w:footerReference w:type="first" r:id="rId32"/>
+          <w:headerReference w:type="even" r:id="rId28"/>
+          <w:headerReference w:type="default" r:id="rId29"/>
+          <w:footerReference w:type="even" r:id="rId30"/>
+          <w:footerReference w:type="default" r:id="rId31"/>
+          <w:headerReference w:type="first" r:id="rId32"/>
+          <w:footerReference w:type="first" r:id="rId33"/>
           <w:pgSz w:w="11904" w:h="16838"/>
           <w:pgMar w:top="1426" w:right="1325" w:bottom="490" w:left="1397" w:header="720" w:footer="432" w:gutter="0"/>
           <w:pgNumType w:start="1"/>
@@ -9255,7 +10111,7 @@
                     <pic:cNvPicPr/>
                   </pic:nvPicPr>
                   <pic:blipFill>
-                    <a:blip r:embed="rId33" cstate="print">
+                    <a:blip r:embed="rId34" cstate="print">
                       <a:extLst>
                         <a:ext uri="{28A0092B-C50C-407E-A947-70E740481C1C}">
                           <a14:useLocalDpi xmlns:a14="http://schemas.microsoft.com/office/drawing/2010/main" val="0"/>
@@ -9414,7 +10270,7 @@
                     <pic:cNvPicPr/>
                   </pic:nvPicPr>
                   <pic:blipFill>
-                    <a:blip r:embed="rId34" cstate="print">
+                    <a:blip r:embed="rId35" cstate="print">
                       <a:extLst>
                         <a:ext uri="{28A0092B-C50C-407E-A947-70E740481C1C}">
                           <a14:useLocalDpi xmlns:a14="http://schemas.microsoft.com/office/drawing/2010/main" val="0"/>
@@ -9487,7 +10343,7 @@
                     <pic:cNvPicPr/>
                   </pic:nvPicPr>
                   <pic:blipFill>
-                    <a:blip r:embed="rId35" cstate="print">
+                    <a:blip r:embed="rId36" cstate="print">
                       <a:extLst>
                         <a:ext uri="{28A0092B-C50C-407E-A947-70E740481C1C}">
                           <a14:useLocalDpi xmlns:a14="http://schemas.microsoft.com/office/drawing/2010/main" val="0"/>
@@ -9622,7 +10478,7 @@
                     <pic:cNvPicPr/>
                   </pic:nvPicPr>
                   <pic:blipFill>
-                    <a:blip r:embed="rId36" cstate="print">
+                    <a:blip r:embed="rId37" cstate="print">
                       <a:extLst>
                         <a:ext uri="{28A0092B-C50C-407E-A947-70E740481C1C}">
                           <a14:useLocalDpi xmlns:a14="http://schemas.microsoft.com/office/drawing/2010/main" val="0"/>
@@ -9755,7 +10611,7 @@
                     <pic:cNvPicPr/>
                   </pic:nvPicPr>
                   <pic:blipFill>
-                    <a:blip r:embed="rId37">
+                    <a:blip r:embed="rId38">
                       <a:extLst>
                         <a:ext uri="{28A0092B-C50C-407E-A947-70E740481C1C}">
                           <a14:useLocalDpi xmlns:a14="http://schemas.microsoft.com/office/drawing/2010/main" val="0"/>
@@ -9888,23 +10744,6 @@
         </w:tabs>
         <w:spacing w:after="69"/>
         <w:ind w:left="-10" w:firstLine="0"/>
-        <w:rPr>
-          <w:color w:val="6F2D47"/>
-          <w:lang w:val="de-DE"/>
-        </w:rPr>
-      </w:pPr>
-    </w:p>
-    <w:p>
-      <w:pPr>
-        <w:pStyle w:val="Heading2"/>
-        <w:tabs>
-          <w:tab w:val="center" w:pos="2102"/>
-        </w:tabs>
-        <w:spacing w:after="69"/>
-        <w:ind w:left="-10" w:firstLine="0"/>
-        <w:rPr>
-          <w:rFonts w:ascii="Aptos" w:eastAsia="Aptos" w:hAnsi="Aptos" w:cs="Aptos"/>
-        </w:rPr>
       </w:pPr>
       <w:r>
         <w:rPr>
@@ -9953,9 +10792,43 @@
           </wp:inline>
         </w:drawing>
       </w:r>
-      <w:r>
-        <w:tab/>
-      </w:r>
+    </w:p>
+    <w:p>
+      <w:pPr>
+        <w:pStyle w:val="Caption"/>
+      </w:pPr>
+      <w:bookmarkStart w:id="16" w:name="_Ref213932748"/>
+      <w:r>
+        <w:t xml:space="preserve">Figure </w:t>
+      </w:r>
+      <w:fldSimple w:instr=" SEQ Figure \* ARABIC ">
+        <w:r>
+          <w:rPr>
+            <w:noProof/>
+          </w:rPr>
+          <w:t>1</w:t>
+        </w:r>
+      </w:fldSimple>
+      <w:r>
+        <w:t xml:space="preserve"> </w:t>
+      </w:r>
+      <w:proofErr w:type="spellStart"/>
+      <w:r>
+        <w:t>Funktion</w:t>
+      </w:r>
+      <w:proofErr w:type="spellEnd"/>
+      <w:r>
+        <w:t xml:space="preserve"> </w:t>
+      </w:r>
+      <w:proofErr w:type="gramStart"/>
+      <w:r>
+        <w:t>history(</w:t>
+      </w:r>
+      <w:proofErr w:type="gramEnd"/>
+      <w:r>
+        <w:t>)</w:t>
+      </w:r>
+      <w:bookmarkEnd w:id="16"/>
       <w:r>
         <w:rPr>
           <w:rFonts w:ascii="Aptos" w:eastAsia="Aptos" w:hAnsi="Aptos" w:cs="Aptos"/>
@@ -9977,7 +10850,7 @@
           <w:lang w:val="de-DE"/>
         </w:rPr>
       </w:pPr>
-      <w:bookmarkStart w:id="16" w:name="_Ref213871644"/>
+      <w:bookmarkStart w:id="17" w:name="_Ref213871644"/>
       <w:r>
         <w:rPr>
           <w:color w:val="6F2D47"/>
@@ -10039,10 +10912,12 @@
         </w:rPr>
         <w:t>()“</w:t>
       </w:r>
-      <w:bookmarkEnd w:id="16"/>
-    </w:p>
-    <w:p/>
-    <w:p>
+      <w:bookmarkEnd w:id="17"/>
+    </w:p>
+    <w:p>
+      <w:pPr>
+        <w:keepNext/>
+      </w:pPr>
       <w:r>
         <w:rPr>
           <w:noProof/>
@@ -10063,7 +10938,7 @@
                     <pic:cNvPicPr/>
                   </pic:nvPicPr>
                   <pic:blipFill>
-                    <a:blip r:embed="rId38">
+                    <a:blip r:embed="rId39">
                       <a:extLst>
                         <a:ext uri="{28A0092B-C50C-407E-A947-70E740481C1C}">
                           <a14:useLocalDpi xmlns:a14="http://schemas.microsoft.com/office/drawing/2010/main" val="0"/>
@@ -10090,8 +10965,53 @@
         </w:drawing>
       </w:r>
     </w:p>
+    <w:p>
+      <w:pPr>
+        <w:pStyle w:val="Caption"/>
+      </w:pPr>
+      <w:bookmarkStart w:id="18" w:name="_Ref213932815"/>
+      <w:r>
+        <w:t xml:space="preserve">Figure </w:t>
+      </w:r>
+      <w:fldSimple w:instr=" SEQ Figure \* ARABIC ">
+        <w:r>
+          <w:rPr>
+            <w:noProof/>
+          </w:rPr>
+          <w:t>2</w:t>
+        </w:r>
+      </w:fldSimple>
+      <w:r>
+        <w:t xml:space="preserve"> </w:t>
+      </w:r>
+      <w:proofErr w:type="spellStart"/>
+      <w:r>
+        <w:t>Funktion</w:t>
+      </w:r>
+      <w:proofErr w:type="spellEnd"/>
+      <w:r>
+        <w:t xml:space="preserve"> </w:t>
+      </w:r>
+      <w:proofErr w:type="gramStart"/>
+      <w:r>
+        <w:t>statistics(</w:t>
+      </w:r>
+      <w:proofErr w:type="gramEnd"/>
+      <w:r>
+        <w:t xml:space="preserve">), get selected model and database </w:t>
+      </w:r>
+      <w:proofErr w:type="spellStart"/>
+      <w:r>
+        <w:t>entrys</w:t>
+      </w:r>
+      <w:bookmarkEnd w:id="18"/>
+      <w:proofErr w:type="spellEnd"/>
+    </w:p>
     <w:p/>
     <w:p>
+      <w:pPr>
+        <w:keepNext/>
+      </w:pPr>
       <w:r>
         <w:rPr>
           <w:noProof/>
@@ -10113,7 +11033,7 @@
                     <pic:cNvPicPr/>
                   </pic:nvPicPr>
                   <pic:blipFill rotWithShape="1">
-                    <a:blip r:embed="rId39">
+                    <a:blip r:embed="rId40">
                       <a:extLst>
                         <a:ext uri="{28A0092B-C50C-407E-A947-70E740481C1C}">
                           <a14:useLocalDpi xmlns:a14="http://schemas.microsoft.com/office/drawing/2010/main" val="0"/>
@@ -10150,6 +11070,44 @@
       </w:r>
     </w:p>
     <w:p>
+      <w:pPr>
+        <w:pStyle w:val="Caption"/>
+      </w:pPr>
+      <w:r>
+        <w:t xml:space="preserve">Figure </w:t>
+      </w:r>
+      <w:fldSimple w:instr=" SEQ Figure \* ARABIC ">
+        <w:r>
+          <w:rPr>
+            <w:noProof/>
+          </w:rPr>
+          <w:t>3</w:t>
+        </w:r>
+      </w:fldSimple>
+      <w:r>
+        <w:t xml:space="preserve"> </w:t>
+      </w:r>
+      <w:proofErr w:type="spellStart"/>
+      <w:r>
+        <w:t>Funktion</w:t>
+      </w:r>
+      <w:proofErr w:type="spellEnd"/>
+      <w:r>
+        <w:t xml:space="preserve"> </w:t>
+      </w:r>
+      <w:proofErr w:type="gramStart"/>
+      <w:r>
+        <w:t>statistics(</w:t>
+      </w:r>
+      <w:proofErr w:type="gramEnd"/>
+      <w:r>
+        <w:t>), get data for all models</w:t>
+      </w:r>
+    </w:p>
+    <w:p>
+      <w:pPr>
+        <w:keepNext/>
+      </w:pPr>
       <w:r>
         <w:rPr>
           <w:noProof/>
@@ -10170,7 +11128,7 @@
                     <pic:cNvPicPr/>
                   </pic:nvPicPr>
                   <pic:blipFill>
-                    <a:blip r:embed="rId40">
+                    <a:blip r:embed="rId41">
                       <a:extLst>
                         <a:ext uri="{28A0092B-C50C-407E-A947-70E740481C1C}">
                           <a14:useLocalDpi xmlns:a14="http://schemas.microsoft.com/office/drawing/2010/main" val="0"/>
@@ -10197,11 +11155,46 @@
         </w:drawing>
       </w:r>
     </w:p>
+    <w:p>
+      <w:pPr>
+        <w:pStyle w:val="Caption"/>
+      </w:pPr>
+      <w:r>
+        <w:t xml:space="preserve">Figure </w:t>
+      </w:r>
+      <w:fldSimple w:instr=" SEQ Figure \* ARABIC ">
+        <w:r>
+          <w:rPr>
+            <w:noProof/>
+          </w:rPr>
+          <w:t>4</w:t>
+        </w:r>
+      </w:fldSimple>
+      <w:r>
+        <w:t xml:space="preserve"> </w:t>
+      </w:r>
+      <w:proofErr w:type="spellStart"/>
+      <w:r>
+        <w:t>Funktion</w:t>
+      </w:r>
+      <w:proofErr w:type="spellEnd"/>
+      <w:r>
+        <w:t xml:space="preserve"> </w:t>
+      </w:r>
+      <w:proofErr w:type="gramStart"/>
+      <w:r>
+        <w:t>statistics(</w:t>
+      </w:r>
+      <w:proofErr w:type="gramEnd"/>
+      <w:r>
+        <w:t>), get data for one model</w:t>
+      </w:r>
+    </w:p>
     <w:p/>
-    <w:p/>
-    <w:p/>
-    <w:p/>
-    <w:p>
+    <w:p>
+      <w:pPr>
+        <w:keepNext/>
+      </w:pPr>
       <w:r>
         <w:rPr>
           <w:noProof/>
@@ -10223,7 +11216,7 @@
                     <pic:cNvPicPr/>
                   </pic:nvPicPr>
                   <pic:blipFill>
-                    <a:blip r:embed="rId41">
+                    <a:blip r:embed="rId42">
                       <a:extLst>
                         <a:ext uri="{28A0092B-C50C-407E-A947-70E740481C1C}">
                           <a14:useLocalDpi xmlns:a14="http://schemas.microsoft.com/office/drawing/2010/main" val="0"/>
@@ -10252,6 +11245,476 @@
     </w:p>
     <w:p>
       <w:pPr>
+        <w:pStyle w:val="Caption"/>
+      </w:pPr>
+      <w:r>
+        <w:t xml:space="preserve">Figure </w:t>
+      </w:r>
+      <w:fldSimple w:instr=" SEQ Figure \* ARABIC ">
+        <w:r>
+          <w:rPr>
+            <w:noProof/>
+          </w:rPr>
+          <w:t>5</w:t>
+        </w:r>
+      </w:fldSimple>
+      <w:r>
+        <w:t xml:space="preserve"> </w:t>
+      </w:r>
+      <w:proofErr w:type="spellStart"/>
+      <w:r>
+        <w:t>Funktion</w:t>
+      </w:r>
+      <w:proofErr w:type="spellEnd"/>
+      <w:r>
+        <w:t xml:space="preserve"> </w:t>
+      </w:r>
+      <w:proofErr w:type="gramStart"/>
+      <w:r>
+        <w:t>statistics(</w:t>
+      </w:r>
+      <w:proofErr w:type="gramEnd"/>
+      <w:r>
+        <w:t>), get data for one model</w:t>
+      </w:r>
+    </w:p>
+    <w:p>
+      <w:pPr>
+        <w:pStyle w:val="Heading2"/>
+        <w:tabs>
+          <w:tab w:val="center" w:pos="2188"/>
+        </w:tabs>
+        <w:spacing w:after="58"/>
+        <w:ind w:left="0" w:firstLine="0"/>
+        <w:rPr>
+          <w:color w:val="6F2D47"/>
+        </w:rPr>
+      </w:pPr>
+    </w:p>
+    <w:p/>
+    <w:p>
+      <w:pPr>
+        <w:pStyle w:val="Heading2"/>
+        <w:tabs>
+          <w:tab w:val="center" w:pos="2188"/>
+        </w:tabs>
+        <w:spacing w:after="58"/>
+        <w:ind w:left="0" w:firstLine="0"/>
+        <w:rPr>
+          <w:color w:val="6F2D47"/>
+        </w:rPr>
+      </w:pPr>
+      <w:bookmarkStart w:id="19" w:name="_Ref213931937"/>
+      <w:r>
+        <w:rPr>
+          <w:color w:val="6F2D47"/>
+        </w:rPr>
+        <w:t>A.</w:t>
+      </w:r>
+      <w:r>
+        <w:rPr>
+          <w:color w:val="6F2D47"/>
+        </w:rPr>
+        <w:t>7</w:t>
+      </w:r>
+      <w:r>
+        <w:rPr>
+          <w:color w:val="6F2D47"/>
+        </w:rPr>
+        <w:tab/>
+      </w:r>
+      <w:proofErr w:type="spellStart"/>
+      <w:r>
+        <w:rPr>
+          <w:color w:val="6F2D47"/>
+        </w:rPr>
+        <w:t>Funktion</w:t>
+      </w:r>
+      <w:proofErr w:type="spellEnd"/>
+      <w:r>
+        <w:rPr>
+          <w:color w:val="6F2D47"/>
+        </w:rPr>
+        <w:t xml:space="preserve"> „def </w:t>
+      </w:r>
+      <w:proofErr w:type="gramStart"/>
+      <w:r>
+        <w:rPr>
+          <w:color w:val="6F2D47"/>
+        </w:rPr>
+        <w:t>predict</w:t>
+      </w:r>
+      <w:r>
+        <w:rPr>
+          <w:color w:val="6F2D47"/>
+        </w:rPr>
+        <w:t>()“</w:t>
+      </w:r>
+      <w:bookmarkEnd w:id="19"/>
+      <w:proofErr w:type="gramEnd"/>
+    </w:p>
+    <w:p/>
+    <w:p>
+      <w:pPr>
+        <w:keepNext/>
+      </w:pPr>
+      <w:r>
+        <w:rPr>
+          <w:noProof/>
+        </w:rPr>
+        <w:drawing>
+          <wp:inline distT="0" distB="0" distL="0" distR="0" wp14:anchorId="6B2DF7FE" wp14:editId="4DF93DA4">
+            <wp:extent cx="5830570" cy="2184400"/>
+            <wp:effectExtent l="0" t="0" r="0" b="0"/>
+            <wp:docPr id="2013900638" name="Picture 15" descr="A computer screen with text&#10;&#10;AI-generated content may be incorrect."/>
+            <wp:cNvGraphicFramePr>
+              <a:graphicFrameLocks xmlns:a="http://schemas.openxmlformats.org/drawingml/2006/main" noChangeAspect="1"/>
+            </wp:cNvGraphicFramePr>
+            <a:graphic xmlns:a="http://schemas.openxmlformats.org/drawingml/2006/main">
+              <a:graphicData uri="http://schemas.openxmlformats.org/drawingml/2006/picture">
+                <pic:pic xmlns:pic="http://schemas.openxmlformats.org/drawingml/2006/picture">
+                  <pic:nvPicPr>
+                    <pic:cNvPr id="2013900638" name="Picture 15" descr="A computer screen with text&#10;&#10;AI-generated content may be incorrect."/>
+                    <pic:cNvPicPr/>
+                  </pic:nvPicPr>
+                  <pic:blipFill>
+                    <a:blip r:embed="rId43">
+                      <a:extLst>
+                        <a:ext uri="{28A0092B-C50C-407E-A947-70E740481C1C}">
+                          <a14:useLocalDpi xmlns:a14="http://schemas.microsoft.com/office/drawing/2010/main" val="0"/>
+                        </a:ext>
+                      </a:extLst>
+                    </a:blip>
+                    <a:stretch>
+                      <a:fillRect/>
+                    </a:stretch>
+                  </pic:blipFill>
+                  <pic:spPr>
+                    <a:xfrm>
+                      <a:off x="0" y="0"/>
+                      <a:ext cx="5830570" cy="2184400"/>
+                    </a:xfrm>
+                    <a:prstGeom prst="rect">
+                      <a:avLst/>
+                    </a:prstGeom>
+                  </pic:spPr>
+                </pic:pic>
+              </a:graphicData>
+            </a:graphic>
+          </wp:inline>
+        </w:drawing>
+      </w:r>
+    </w:p>
+    <w:p>
+      <w:pPr>
+        <w:pStyle w:val="Caption"/>
+      </w:pPr>
+      <w:bookmarkStart w:id="20" w:name="_Ref213932870"/>
+      <w:r>
+        <w:t xml:space="preserve">Figure </w:t>
+      </w:r>
+      <w:fldSimple w:instr=" SEQ Figure \* ARABIC ">
+        <w:r>
+          <w:rPr>
+            <w:noProof/>
+          </w:rPr>
+          <w:t>6</w:t>
+        </w:r>
+      </w:fldSimple>
+      <w:r>
+        <w:t xml:space="preserve"> </w:t>
+      </w:r>
+      <w:proofErr w:type="spellStart"/>
+      <w:r>
+        <w:t>Funktion</w:t>
+      </w:r>
+      <w:proofErr w:type="spellEnd"/>
+      <w:r>
+        <w:t xml:space="preserve"> </w:t>
+      </w:r>
+      <w:proofErr w:type="gramStart"/>
+      <w:r>
+        <w:t>predict(</w:t>
+      </w:r>
+      <w:proofErr w:type="gramEnd"/>
+      <w:r>
+        <w:t>), get image and first preprocessing</w:t>
+      </w:r>
+      <w:bookmarkEnd w:id="20"/>
+    </w:p>
+    <w:p>
+      <w:pPr>
+        <w:keepNext/>
+      </w:pPr>
+      <w:r>
+        <w:rPr>
+          <w:noProof/>
+        </w:rPr>
+        <w:lastRenderedPageBreak/>
+        <w:drawing>
+          <wp:inline distT="0" distB="0" distL="0" distR="0" wp14:anchorId="1D21BC12" wp14:editId="6F90FD96">
+            <wp:extent cx="5830570" cy="2010410"/>
+            <wp:effectExtent l="0" t="0" r="0" b="0"/>
+            <wp:docPr id="472856722" name="Picture 16" descr="A computer screen with text&#10;&#10;AI-generated content may be incorrect."/>
+            <wp:cNvGraphicFramePr>
+              <a:graphicFrameLocks xmlns:a="http://schemas.openxmlformats.org/drawingml/2006/main" noChangeAspect="1"/>
+            </wp:cNvGraphicFramePr>
+            <a:graphic xmlns:a="http://schemas.openxmlformats.org/drawingml/2006/main">
+              <a:graphicData uri="http://schemas.openxmlformats.org/drawingml/2006/picture">
+                <pic:pic xmlns:pic="http://schemas.openxmlformats.org/drawingml/2006/picture">
+                  <pic:nvPicPr>
+                    <pic:cNvPr id="472856722" name="Picture 16" descr="A computer screen with text&#10;&#10;AI-generated content may be incorrect."/>
+                    <pic:cNvPicPr/>
+                  </pic:nvPicPr>
+                  <pic:blipFill>
+                    <a:blip r:embed="rId44">
+                      <a:extLst>
+                        <a:ext uri="{28A0092B-C50C-407E-A947-70E740481C1C}">
+                          <a14:useLocalDpi xmlns:a14="http://schemas.microsoft.com/office/drawing/2010/main" val="0"/>
+                        </a:ext>
+                      </a:extLst>
+                    </a:blip>
+                    <a:stretch>
+                      <a:fillRect/>
+                    </a:stretch>
+                  </pic:blipFill>
+                  <pic:spPr>
+                    <a:xfrm>
+                      <a:off x="0" y="0"/>
+                      <a:ext cx="5830570" cy="2010410"/>
+                    </a:xfrm>
+                    <a:prstGeom prst="rect">
+                      <a:avLst/>
+                    </a:prstGeom>
+                  </pic:spPr>
+                </pic:pic>
+              </a:graphicData>
+            </a:graphic>
+          </wp:inline>
+        </w:drawing>
+      </w:r>
+    </w:p>
+    <w:p>
+      <w:pPr>
+        <w:pStyle w:val="Caption"/>
+      </w:pPr>
+      <w:bookmarkStart w:id="21" w:name="_Ref213932959"/>
+      <w:r>
+        <w:t xml:space="preserve">Figure </w:t>
+      </w:r>
+      <w:fldSimple w:instr=" SEQ Figure \* ARABIC ">
+        <w:r>
+          <w:rPr>
+            <w:noProof/>
+          </w:rPr>
+          <w:t>7</w:t>
+        </w:r>
+      </w:fldSimple>
+      <w:r>
+        <w:t xml:space="preserve"> </w:t>
+      </w:r>
+      <w:proofErr w:type="spellStart"/>
+      <w:r>
+        <w:t>Funktion</w:t>
+      </w:r>
+      <w:proofErr w:type="spellEnd"/>
+      <w:r>
+        <w:t xml:space="preserve"> </w:t>
+      </w:r>
+      <w:proofErr w:type="gramStart"/>
+      <w:r>
+        <w:t>predict(</w:t>
+      </w:r>
+      <w:proofErr w:type="gramEnd"/>
+      <w:r>
+        <w:t>), cut picture to bounding box</w:t>
+      </w:r>
+      <w:bookmarkEnd w:id="21"/>
+    </w:p>
+    <w:p>
+      <w:pPr>
+        <w:keepNext/>
+      </w:pPr>
+      <w:r>
+        <w:rPr>
+          <w:noProof/>
+        </w:rPr>
+        <w:drawing>
+          <wp:inline distT="0" distB="0" distL="0" distR="0" wp14:anchorId="741B5846" wp14:editId="5C0F54C4">
+            <wp:extent cx="5830570" cy="1870710"/>
+            <wp:effectExtent l="0" t="0" r="0" b="0"/>
+            <wp:docPr id="1404458179" name="Picture 17" descr="A screen shot of a computer program&#10;&#10;AI-generated content may be incorrect."/>
+            <wp:cNvGraphicFramePr>
+              <a:graphicFrameLocks xmlns:a="http://schemas.openxmlformats.org/drawingml/2006/main" noChangeAspect="1"/>
+            </wp:cNvGraphicFramePr>
+            <a:graphic xmlns:a="http://schemas.openxmlformats.org/drawingml/2006/main">
+              <a:graphicData uri="http://schemas.openxmlformats.org/drawingml/2006/picture">
+                <pic:pic xmlns:pic="http://schemas.openxmlformats.org/drawingml/2006/picture">
+                  <pic:nvPicPr>
+                    <pic:cNvPr id="1404458179" name="Picture 17" descr="A screen shot of a computer program&#10;&#10;AI-generated content may be incorrect."/>
+                    <pic:cNvPicPr/>
+                  </pic:nvPicPr>
+                  <pic:blipFill>
+                    <a:blip r:embed="rId45">
+                      <a:extLst>
+                        <a:ext uri="{28A0092B-C50C-407E-A947-70E740481C1C}">
+                          <a14:useLocalDpi xmlns:a14="http://schemas.microsoft.com/office/drawing/2010/main" val="0"/>
+                        </a:ext>
+                      </a:extLst>
+                    </a:blip>
+                    <a:stretch>
+                      <a:fillRect/>
+                    </a:stretch>
+                  </pic:blipFill>
+                  <pic:spPr>
+                    <a:xfrm>
+                      <a:off x="0" y="0"/>
+                      <a:ext cx="5830570" cy="1870710"/>
+                    </a:xfrm>
+                    <a:prstGeom prst="rect">
+                      <a:avLst/>
+                    </a:prstGeom>
+                  </pic:spPr>
+                </pic:pic>
+              </a:graphicData>
+            </a:graphic>
+          </wp:inline>
+        </w:drawing>
+      </w:r>
+    </w:p>
+    <w:p>
+      <w:pPr>
+        <w:pStyle w:val="Caption"/>
+      </w:pPr>
+      <w:bookmarkStart w:id="22" w:name="_Ref213933017"/>
+      <w:r>
+        <w:t xml:space="preserve">Figure </w:t>
+      </w:r>
+      <w:fldSimple w:instr=" SEQ Figure \* ARABIC ">
+        <w:r>
+          <w:rPr>
+            <w:noProof/>
+          </w:rPr>
+          <w:t>8</w:t>
+        </w:r>
+      </w:fldSimple>
+      <w:r>
+        <w:t xml:space="preserve"> </w:t>
+      </w:r>
+      <w:proofErr w:type="spellStart"/>
+      <w:r>
+        <w:t>Funktion</w:t>
+      </w:r>
+      <w:proofErr w:type="spellEnd"/>
+      <w:r>
+        <w:t xml:space="preserve"> </w:t>
+      </w:r>
+      <w:proofErr w:type="gramStart"/>
+      <w:r>
+        <w:t>predict(</w:t>
+      </w:r>
+      <w:proofErr w:type="gramEnd"/>
+      <w:r>
+        <w:t xml:space="preserve">), normalize and reshape </w:t>
+      </w:r>
+      <w:proofErr w:type="gramStart"/>
+      <w:r>
+        <w:t>image(</w:t>
+      </w:r>
+      <w:proofErr w:type="gramEnd"/>
+      <w:r>
+        <w:t>)</w:t>
+      </w:r>
+      <w:bookmarkEnd w:id="22"/>
+    </w:p>
+    <w:p>
+      <w:pPr>
+        <w:keepNext/>
+      </w:pPr>
+      <w:r>
+        <w:rPr>
+          <w:noProof/>
+        </w:rPr>
+        <w:drawing>
+          <wp:inline distT="0" distB="0" distL="0" distR="0" wp14:anchorId="3299A9C3" wp14:editId="6CC48FA1">
+            <wp:extent cx="5830570" cy="1383665"/>
+            <wp:effectExtent l="0" t="0" r="0" b="635"/>
+            <wp:docPr id="684737769" name="Picture 18" descr="A screen shot of a computer code&#10;&#10;AI-generated content may be incorrect."/>
+            <wp:cNvGraphicFramePr>
+              <a:graphicFrameLocks xmlns:a="http://schemas.openxmlformats.org/drawingml/2006/main" noChangeAspect="1"/>
+            </wp:cNvGraphicFramePr>
+            <a:graphic xmlns:a="http://schemas.openxmlformats.org/drawingml/2006/main">
+              <a:graphicData uri="http://schemas.openxmlformats.org/drawingml/2006/picture">
+                <pic:pic xmlns:pic="http://schemas.openxmlformats.org/drawingml/2006/picture">
+                  <pic:nvPicPr>
+                    <pic:cNvPr id="684737769" name="Picture 18" descr="A screen shot of a computer code&#10;&#10;AI-generated content may be incorrect."/>
+                    <pic:cNvPicPr/>
+                  </pic:nvPicPr>
+                  <pic:blipFill>
+                    <a:blip r:embed="rId46">
+                      <a:extLst>
+                        <a:ext uri="{28A0092B-C50C-407E-A947-70E740481C1C}">
+                          <a14:useLocalDpi xmlns:a14="http://schemas.microsoft.com/office/drawing/2010/main" val="0"/>
+                        </a:ext>
+                      </a:extLst>
+                    </a:blip>
+                    <a:stretch>
+                      <a:fillRect/>
+                    </a:stretch>
+                  </pic:blipFill>
+                  <pic:spPr>
+                    <a:xfrm>
+                      <a:off x="0" y="0"/>
+                      <a:ext cx="5830570" cy="1383665"/>
+                    </a:xfrm>
+                    <a:prstGeom prst="rect">
+                      <a:avLst/>
+                    </a:prstGeom>
+                  </pic:spPr>
+                </pic:pic>
+              </a:graphicData>
+            </a:graphic>
+          </wp:inline>
+        </w:drawing>
+      </w:r>
+    </w:p>
+    <w:p>
+      <w:pPr>
+        <w:pStyle w:val="Caption"/>
+      </w:pPr>
+      <w:r>
+        <w:t xml:space="preserve">Figure </w:t>
+      </w:r>
+      <w:fldSimple w:instr=" SEQ Figure \* ARABIC ">
+        <w:r>
+          <w:rPr>
+            <w:noProof/>
+          </w:rPr>
+          <w:t>9</w:t>
+        </w:r>
+      </w:fldSimple>
+      <w:r>
+        <w:t xml:space="preserve"> </w:t>
+      </w:r>
+      <w:proofErr w:type="spellStart"/>
+      <w:r>
+        <w:t>Funktion</w:t>
+      </w:r>
+      <w:proofErr w:type="spellEnd"/>
+      <w:r>
+        <w:t xml:space="preserve"> </w:t>
+      </w:r>
+      <w:proofErr w:type="gramStart"/>
+      <w:r>
+        <w:t>predict(</w:t>
+      </w:r>
+      <w:proofErr w:type="gramEnd"/>
+      <w:r>
+        <w:t>), make predictions with model</w:t>
+      </w:r>
+    </w:p>
+    <w:p>
+      <w:pPr>
         <w:spacing w:after="0" w:line="259" w:lineRule="auto"/>
         <w:ind w:left="0" w:right="1163" w:firstLine="0"/>
         <w:jc w:val="right"/>
@@ -10264,6 +11727,58 @@
         <w:t xml:space="preserve"> </w:t>
       </w:r>
     </w:p>
+    <w:p>
+      <w:pPr>
+        <w:pStyle w:val="Heading2"/>
+        <w:tabs>
+          <w:tab w:val="center" w:pos="2188"/>
+        </w:tabs>
+        <w:spacing w:after="58"/>
+        <w:ind w:left="0" w:firstLine="0"/>
+        <w:rPr>
+          <w:color w:val="6F2D47"/>
+        </w:rPr>
+      </w:pPr>
+      <w:r>
+        <w:rPr>
+          <w:color w:val="6F2D47"/>
+        </w:rPr>
+        <w:t>A.</w:t>
+      </w:r>
+      <w:r>
+        <w:rPr>
+          <w:color w:val="6F2D47"/>
+        </w:rPr>
+        <w:t>6</w:t>
+      </w:r>
+      <w:r>
+        <w:rPr>
+          <w:color w:val="6F2D47"/>
+        </w:rPr>
+        <w:tab/>
+      </w:r>
+      <w:r>
+        <w:rPr>
+          <w:color w:val="6F2D47"/>
+        </w:rPr>
+        <w:t xml:space="preserve">HTML-Code </w:t>
+      </w:r>
+      <w:proofErr w:type="spellStart"/>
+      <w:r>
+        <w:rPr>
+          <w:color w:val="6F2D47"/>
+        </w:rPr>
+        <w:t>xy</w:t>
+      </w:r>
+      <w:proofErr w:type="spellEnd"/>
+      <w:r>
+        <w:rPr>
+          <w:color w:val="6F2D47"/>
+        </w:rPr>
+        <w:t xml:space="preserve"> </w:t>
+      </w:r>
+    </w:p>
+    <w:p/>
     <w:p>
       <w:pPr>
         <w:pStyle w:val="Heading2"/>
@@ -10286,36 +11801,22 @@
         <w:rPr>
           <w:color w:val="6F2D47"/>
         </w:rPr>
-        <w:t>6</w:t>
+        <w:t>7</w:t>
       </w:r>
       <w:r>
         <w:rPr>
           <w:color w:val="6F2D47"/>
         </w:rPr>
         <w:tab/>
-      </w:r>
-      <w:r>
-        <w:rPr>
-          <w:color w:val="6F2D47"/>
-        </w:rPr>
-        <w:t xml:space="preserve">HTML-Code </w:t>
-      </w:r>
-      <w:proofErr w:type="spellStart"/>
-      <w:r>
-        <w:rPr>
-          <w:color w:val="6F2D47"/>
-        </w:rPr>
-        <w:t>xy</w:t>
-      </w:r>
-      <w:proofErr w:type="spellEnd"/>
-      <w:r>
-        <w:rPr>
-          <w:color w:val="6F2D47"/>
-        </w:rPr>
-        <w:t xml:space="preserve"> </w:t>
-      </w:r>
-    </w:p>
-    <w:p/>
+        <w:t>Java-Script-Code</w:t>
+      </w:r>
+    </w:p>
+    <w:p>
+      <w:pPr>
+        <w:spacing w:after="0" w:line="259" w:lineRule="auto"/>
+        <w:ind w:left="0" w:right="0" w:firstLine="0"/>
+      </w:pPr>
+    </w:p>
     <w:p>
       <w:pPr>
         <w:pStyle w:val="Heading2"/>
@@ -10338,22 +11839,17 @@
         <w:rPr>
           <w:color w:val="6F2D47"/>
         </w:rPr>
-        <w:t>7</w:t>
+        <w:t>8</w:t>
       </w:r>
       <w:r>
         <w:rPr>
           <w:color w:val="6F2D47"/>
         </w:rPr>
         <w:tab/>
-        <w:t>Java-Script-Code</w:t>
-      </w:r>
-    </w:p>
-    <w:p>
-      <w:pPr>
-        <w:spacing w:after="0" w:line="259" w:lineRule="auto"/>
-        <w:ind w:left="0" w:right="0" w:firstLine="0"/>
-      </w:pPr>
-    </w:p>
+        <w:t>CSS</w:t>
+      </w:r>
+    </w:p>
+    <w:p/>
     <w:p>
       <w:pPr>
         <w:pStyle w:val="Heading2"/>
@@ -10366,6 +11862,7 @@
           <w:color w:val="6F2D47"/>
         </w:rPr>
       </w:pPr>
+      <w:bookmarkStart w:id="23" w:name="_Ref213762322"/>
       <w:r>
         <w:rPr>
           <w:color w:val="6F2D47"/>
@@ -10376,59 +11873,25 @@
         <w:rPr>
           <w:color w:val="6F2D47"/>
         </w:rPr>
-        <w:t>8</w:t>
+        <w:t>9</w:t>
       </w:r>
       <w:r>
         <w:rPr>
           <w:color w:val="6F2D47"/>
         </w:rPr>
         <w:tab/>
-        <w:t>CSS</w:t>
-      </w:r>
+      </w:r>
+      <w:r>
+        <w:rPr>
+          <w:color w:val="6F2D47"/>
+        </w:rPr>
+        <w:t>Terminal-Screenshots</w:t>
+      </w:r>
+      <w:bookmarkEnd w:id="23"/>
     </w:p>
     <w:p/>
     <w:p>
       <w:pPr>
-        <w:pStyle w:val="Heading2"/>
-        <w:tabs>
-          <w:tab w:val="center" w:pos="2188"/>
-        </w:tabs>
-        <w:spacing w:after="58"/>
-        <w:ind w:left="-10" w:firstLine="0"/>
-        <w:rPr>
-          <w:color w:val="6F2D47"/>
-        </w:rPr>
-      </w:pPr>
-      <w:bookmarkStart w:id="17" w:name="_Ref213762322"/>
-      <w:r>
-        <w:rPr>
-          <w:color w:val="6F2D47"/>
-        </w:rPr>
-        <w:t>A.</w:t>
-      </w:r>
-      <w:r>
-        <w:rPr>
-          <w:color w:val="6F2D47"/>
-        </w:rPr>
-        <w:t>9</w:t>
-      </w:r>
-      <w:r>
-        <w:rPr>
-          <w:color w:val="6F2D47"/>
-        </w:rPr>
-        <w:tab/>
-      </w:r>
-      <w:r>
-        <w:rPr>
-          <w:color w:val="6F2D47"/>
-        </w:rPr>
-        <w:t>Terminal-Screenshots</w:t>
-      </w:r>
-      <w:bookmarkEnd w:id="17"/>
-    </w:p>
-    <w:p/>
-    <w:p>
-      <w:pPr>
         <w:keepNext/>
       </w:pPr>
       <w:r>
@@ -10436,6 +11899,7 @@
           <w:noProof/>
           <w:lang w:val="de-DE"/>
         </w:rPr>
+        <w:lastRenderedPageBreak/>
         <w:drawing>
           <wp:inline distT="0" distB="0" distL="0" distR="0" wp14:anchorId="278E5E1B" wp14:editId="40CA79F1">
             <wp:extent cx="5830570" cy="899867"/>
@@ -10452,7 +11916,7 @@
                     <pic:cNvPicPr/>
                   </pic:nvPicPr>
                   <pic:blipFill>
-                    <a:blip r:embed="rId42" cstate="print">
+                    <a:blip r:embed="rId47" cstate="print">
                       <a:extLst>
                         <a:ext uri="{28A0092B-C50C-407E-A947-70E740481C1C}">
                           <a14:useLocalDpi xmlns:a14="http://schemas.microsoft.com/office/drawing/2010/main" val="0"/>
@@ -10491,7 +11955,7 @@
           <w:rPr>
             <w:noProof/>
           </w:rPr>
-          <w:t>1</w:t>
+          <w:t>10</w:t>
         </w:r>
       </w:fldSimple>
       <w:r>
@@ -10531,7 +11995,7 @@
                     <pic:cNvPicPr/>
                   </pic:nvPicPr>
                   <pic:blipFill rotWithShape="1">
-                    <a:blip r:embed="rId43" cstate="print">
+                    <a:blip r:embed="rId48" cstate="print">
                       <a:extLst>
                         <a:ext uri="{28A0092B-C50C-407E-A947-70E740481C1C}">
                           <a14:useLocalDpi xmlns:a14="http://schemas.microsoft.com/office/drawing/2010/main" val="0"/>
@@ -10579,7 +12043,7 @@
           <w:rPr>
             <w:noProof/>
           </w:rPr>
-          <w:t>2</w:t>
+          <w:t>11</w:t>
         </w:r>
       </w:fldSimple>
       <w:r>
@@ -10594,7 +12058,6 @@
         <w:rPr>
           <w:noProof/>
         </w:rPr>
-        <w:lastRenderedPageBreak/>
         <w:drawing>
           <wp:inline distT="0" distB="0" distL="0" distR="0" wp14:anchorId="3B7743DA" wp14:editId="67C8BB62">
             <wp:extent cx="5830570" cy="2126696"/>
@@ -10611,7 +12074,7 @@
                     <pic:cNvPicPr/>
                   </pic:nvPicPr>
                   <pic:blipFill>
-                    <a:blip r:embed="rId44" cstate="print">
+                    <a:blip r:embed="rId49" cstate="print">
                       <a:extLst>
                         <a:ext uri="{28A0092B-C50C-407E-A947-70E740481C1C}">
                           <a14:useLocalDpi xmlns:a14="http://schemas.microsoft.com/office/drawing/2010/main" val="0"/>
@@ -10650,7 +12113,7 @@
           <w:rPr>
             <w:noProof/>
           </w:rPr>
-          <w:t>3</w:t>
+          <w:t>12</w:t>
         </w:r>
       </w:fldSimple>
       <w:r>
@@ -10686,7 +12149,7 @@
                     <pic:cNvPicPr/>
                   </pic:nvPicPr>
                   <pic:blipFill>
-                    <a:blip r:embed="rId45" cstate="print">
+                    <a:blip r:embed="rId50" cstate="print">
                       <a:extLst>
                         <a:ext uri="{28A0092B-C50C-407E-A947-70E740481C1C}">
                           <a14:useLocalDpi xmlns:a14="http://schemas.microsoft.com/office/drawing/2010/main" val="0"/>
@@ -10725,7 +12188,7 @@
           <w:rPr>
             <w:noProof/>
           </w:rPr>
-          <w:t>4</w:t>
+          <w:t>13</w:t>
         </w:r>
       </w:fldSimple>
       <w:r>

</xml_diff>